<commit_message>
Add: metrics images, Feat: Improving the presentation of info in Analizador.cs, Feat: adding point 6 to the doc
</commit_message>
<xml_diff>
--- a/docs/Proyecto Final Paralela.docx
+++ b/docs/Proyecto Final Paralela.docx
@@ -985,7 +985,6 @@
           <w:sz w:val="28"/>
           <w:szCs w:val="28"/>
         </w:rPr>
-        <w:lastRenderedPageBreak/>
         <w:t>Objetivo general</w:t>
       </w:r>
       <w:r>
@@ -1369,7 +1368,6 @@
           <w:szCs w:val="27"/>
           <w:lang w:val="es-419"/>
         </w:rPr>
-        <w:lastRenderedPageBreak/>
         <w:t>2</w:t>
       </w:r>
       <w:r>
@@ -1730,7 +1728,6 @@
         <w:rPr>
           <w:rFonts w:ascii="Times New Roman" w:eastAsia="Times New Roman" w:hAnsi="Times New Roman" w:cs="Times New Roman"/>
         </w:rPr>
-        <w:lastRenderedPageBreak/>
         <w:t xml:space="preserve">La implementación de un enfoque paralelo, específicamente utilizando el patrón Divide y Vencerás (Recursive </w:t>
       </w:r>
       <w:proofErr w:type="spellStart"/>
@@ -2134,7 +2131,6 @@
           <w:sz w:val="28"/>
           <w:szCs w:val="28"/>
         </w:rPr>
-        <w:lastRenderedPageBreak/>
         <w:t xml:space="preserve">3. Cumplimiento de los Requisitos del Proyecto </w:t>
       </w:r>
     </w:p>
@@ -2494,7 +2490,6 @@
         <w:rPr>
           <w:rFonts w:ascii="Times New Roman" w:eastAsia="Times New Roman" w:hAnsi="Times New Roman" w:cs="Times New Roman"/>
         </w:rPr>
-        <w:lastRenderedPageBreak/>
         <w:t xml:space="preserve"> </w:t>
       </w:r>
     </w:p>
@@ -3076,7 +3071,6 @@
         <w:rPr>
           <w:rFonts w:ascii="Times New Roman" w:eastAsia="Times New Roman" w:hAnsi="Times New Roman" w:cs="Times New Roman"/>
         </w:rPr>
-        <w:lastRenderedPageBreak/>
         <w:t xml:space="preserve">Estructura: </w:t>
       </w:r>
       <w:proofErr w:type="spellStart"/>
@@ -3622,7 +3616,6 @@
           <w:sz w:val="28"/>
           <w:szCs w:val="28"/>
         </w:rPr>
-        <w:lastRenderedPageBreak/>
         <w:t>Diagrama de flujo</w:t>
       </w:r>
     </w:p>
@@ -3708,7 +3701,6 @@
           <w:szCs w:val="28"/>
           <w:lang w:val="es-419"/>
         </w:rPr>
-        <w:lastRenderedPageBreak/>
         <w:t xml:space="preserve">5. Implementación Técnica </w:t>
       </w:r>
     </w:p>
@@ -3801,39 +3793,579 @@
     </w:p>
     <w:p>
       <w:pPr>
-        <w:rPr>
-          <w:rFonts w:ascii="Times New Roman" w:eastAsia="Times New Roman" w:hAnsi="Times New Roman" w:cs="Times New Roman"/>
-        </w:rPr>
-      </w:pPr>
-    </w:p>
-    <w:p>
-      <w:pPr>
-        <w:rPr>
-          <w:rFonts w:ascii="Times New Roman" w:eastAsia="Times New Roman" w:hAnsi="Times New Roman" w:cs="Times New Roman"/>
-        </w:rPr>
-      </w:pPr>
+        <w:spacing w:before="100" w:beforeAutospacing="1" w:after="100" w:afterAutospacing="1" w:line="240" w:lineRule="auto"/>
+        <w:outlineLvl w:val="2"/>
+        <w:rPr>
+          <w:rFonts w:ascii="Times New Roman" w:eastAsia="Times New Roman" w:hAnsi="Times New Roman" w:cs="Times New Roman"/>
+          <w:b/>
+          <w:bCs/>
+          <w:sz w:val="27"/>
+          <w:szCs w:val="27"/>
+          <w:lang w:eastAsia="es-DO"/>
+        </w:rPr>
+      </w:pPr>
+      <w:r>
+        <w:rPr>
+          <w:rFonts w:ascii="Times New Roman" w:eastAsia="Times New Roman" w:hAnsi="Times New Roman" w:cs="Times New Roman"/>
+          <w:b/>
+          <w:bCs/>
+          <w:sz w:val="27"/>
+          <w:szCs w:val="27"/>
+          <w:lang w:eastAsia="es-DO"/>
+        </w:rPr>
+        <w:t>6. Evaluación de Desempeño</w:t>
+      </w:r>
+    </w:p>
+    <w:p>
+      <w:pPr>
+        <w:rPr>
+          <w:rFonts w:ascii="Times New Roman" w:eastAsia="Times New Roman" w:hAnsi="Times New Roman" w:cs="Times New Roman"/>
+        </w:rPr>
+      </w:pPr>
+      <w:r>
+        <w:rPr>
+          <w:rFonts w:ascii="Times New Roman" w:eastAsia="Times New Roman" w:hAnsi="Times New Roman" w:cs="Times New Roman"/>
+        </w:rPr>
+        <w:t xml:space="preserve">Prueba de 5 archivos con un total 35mb cada uno. Con un total de 175 </w:t>
+      </w:r>
+      <w:proofErr w:type="spellStart"/>
+      <w:r>
+        <w:rPr>
+          <w:rFonts w:ascii="Times New Roman" w:eastAsia="Times New Roman" w:hAnsi="Times New Roman" w:cs="Times New Roman"/>
+        </w:rPr>
+        <w:t>mb</w:t>
+      </w:r>
+      <w:proofErr w:type="spellEnd"/>
+      <w:r>
+        <w:rPr>
+          <w:rFonts w:ascii="Times New Roman" w:eastAsia="Times New Roman" w:hAnsi="Times New Roman" w:cs="Times New Roman"/>
+        </w:rPr>
+        <w:t xml:space="preserve"> de tamaño</w:t>
+      </w:r>
+    </w:p>
+    <w:p>
+      <w:pPr>
+        <w:rPr>
+          <w:rFonts w:ascii="Times New Roman" w:eastAsia="Times New Roman" w:hAnsi="Times New Roman" w:cs="Times New Roman"/>
+        </w:rPr>
+      </w:pPr>
+      <w:r>
+        <w:rPr>
+          <w:rFonts w:ascii="Times New Roman" w:eastAsia="Times New Roman" w:hAnsi="Times New Roman" w:cs="Times New Roman"/>
+          <w:noProof/>
+        </w:rPr>
+        <w:drawing>
+          <wp:inline distT="0" distB="0" distL="0" distR="0" wp14:anchorId="4E869147" wp14:editId="5DF3D725">
+            <wp:extent cx="2895600" cy="2741169"/>
+            <wp:effectExtent l="0" t="0" r="0" b="2540"/>
+            <wp:docPr id="1034300362" name="Imagen 1"/>
+            <wp:cNvGraphicFramePr>
+              <a:graphicFrameLocks xmlns:a="http://schemas.openxmlformats.org/drawingml/2006/main" noChangeAspect="1"/>
+            </wp:cNvGraphicFramePr>
+            <a:graphic xmlns:a="http://schemas.openxmlformats.org/drawingml/2006/main">
+              <a:graphicData uri="http://schemas.openxmlformats.org/drawingml/2006/picture">
+                <pic:pic xmlns:pic="http://schemas.openxmlformats.org/drawingml/2006/picture">
+                  <pic:nvPicPr>
+                    <pic:cNvPr id="0" name="Picture 2"/>
+                    <pic:cNvPicPr>
+                      <a:picLocks noChangeAspect="1" noChangeArrowheads="1"/>
+                    </pic:cNvPicPr>
+                  </pic:nvPicPr>
+                  <pic:blipFill>
+                    <a:blip r:embed="rId7">
+                      <a:extLst>
+                        <a:ext uri="{28A0092B-C50C-407E-A947-70E740481C1C}">
+                          <a14:useLocalDpi xmlns:a14="http://schemas.microsoft.com/office/drawing/2010/main" val="0"/>
+                        </a:ext>
+                      </a:extLst>
+                    </a:blip>
+                    <a:srcRect/>
+                    <a:stretch>
+                      <a:fillRect/>
+                    </a:stretch>
+                  </pic:blipFill>
+                  <pic:spPr bwMode="auto">
+                    <a:xfrm>
+                      <a:off x="0" y="0"/>
+                      <a:ext cx="2912054" cy="2756746"/>
+                    </a:xfrm>
+                    <a:prstGeom prst="rect">
+                      <a:avLst/>
+                    </a:prstGeom>
+                    <a:noFill/>
+                    <a:ln>
+                      <a:noFill/>
+                    </a:ln>
+                  </pic:spPr>
+                </pic:pic>
+              </a:graphicData>
+            </a:graphic>
+          </wp:inline>
+        </w:drawing>
+      </w:r>
+    </w:p>
+    <w:p>
+      <w:r>
+        <w:t xml:space="preserve">Prueba de un archivo con 35 </w:t>
+      </w:r>
+      <w:proofErr w:type="spellStart"/>
+      <w:r>
+        <w:t>mb</w:t>
+      </w:r>
+      <w:proofErr w:type="spellEnd"/>
+      <w:r>
+        <w:t xml:space="preserve"> </w:t>
+      </w:r>
+    </w:p>
+    <w:p>
+      <w:r>
+        <w:rPr>
+          <w:noProof/>
+        </w:rPr>
+        <w:drawing>
+          <wp:inline distT="0" distB="0" distL="0" distR="0" wp14:anchorId="74531FEA" wp14:editId="6E361583">
+            <wp:extent cx="4716780" cy="3499176"/>
+            <wp:effectExtent l="0" t="0" r="7620" b="6350"/>
+            <wp:docPr id="1122472646" name="Imagen 2"/>
+            <wp:cNvGraphicFramePr>
+              <a:graphicFrameLocks xmlns:a="http://schemas.openxmlformats.org/drawingml/2006/main" noChangeAspect="1"/>
+            </wp:cNvGraphicFramePr>
+            <a:graphic xmlns:a="http://schemas.openxmlformats.org/drawingml/2006/main">
+              <a:graphicData uri="http://schemas.openxmlformats.org/drawingml/2006/picture">
+                <pic:pic xmlns:pic="http://schemas.openxmlformats.org/drawingml/2006/picture">
+                  <pic:nvPicPr>
+                    <pic:cNvPr id="0" name="Picture 3"/>
+                    <pic:cNvPicPr>
+                      <a:picLocks noChangeAspect="1" noChangeArrowheads="1"/>
+                    </pic:cNvPicPr>
+                  </pic:nvPicPr>
+                  <pic:blipFill>
+                    <a:blip r:embed="rId8">
+                      <a:extLst>
+                        <a:ext uri="{28A0092B-C50C-407E-A947-70E740481C1C}">
+                          <a14:useLocalDpi xmlns:a14="http://schemas.microsoft.com/office/drawing/2010/main" val="0"/>
+                        </a:ext>
+                      </a:extLst>
+                    </a:blip>
+                    <a:srcRect/>
+                    <a:stretch>
+                      <a:fillRect/>
+                    </a:stretch>
+                  </pic:blipFill>
+                  <pic:spPr bwMode="auto">
+                    <a:xfrm>
+                      <a:off x="0" y="0"/>
+                      <a:ext cx="4719463" cy="3501166"/>
+                    </a:xfrm>
+                    <a:prstGeom prst="rect">
+                      <a:avLst/>
+                    </a:prstGeom>
+                    <a:noFill/>
+                    <a:ln>
+                      <a:noFill/>
+                    </a:ln>
+                  </pic:spPr>
+                </pic:pic>
+              </a:graphicData>
+            </a:graphic>
+          </wp:inline>
+        </w:drawing>
+      </w:r>
+    </w:p>
+    <w:p>
+      <w:r>
+        <w:t xml:space="preserve">Prueba con 6 archivos de 35 </w:t>
+      </w:r>
+      <w:proofErr w:type="spellStart"/>
+      <w:r>
+        <w:t>mb</w:t>
+      </w:r>
+      <w:proofErr w:type="spellEnd"/>
+      <w:r>
+        <w:t xml:space="preserve"> cada uno</w:t>
+      </w:r>
+    </w:p>
+    <w:p>
+      <w:r>
+        <w:rPr>
+          <w:noProof/>
+        </w:rPr>
+        <w:drawing>
+          <wp:inline distT="0" distB="0" distL="0" distR="0" wp14:anchorId="627CB9A3" wp14:editId="190AAA72">
+            <wp:extent cx="5646420" cy="3512820"/>
+            <wp:effectExtent l="0" t="0" r="0" b="0"/>
+            <wp:docPr id="1332615694" name="Imagen 5"/>
+            <wp:cNvGraphicFramePr>
+              <a:graphicFrameLocks xmlns:a="http://schemas.openxmlformats.org/drawingml/2006/main" noChangeAspect="1"/>
+            </wp:cNvGraphicFramePr>
+            <a:graphic xmlns:a="http://schemas.openxmlformats.org/drawingml/2006/main">
+              <a:graphicData uri="http://schemas.openxmlformats.org/drawingml/2006/picture">
+                <pic:pic xmlns:pic="http://schemas.openxmlformats.org/drawingml/2006/picture">
+                  <pic:nvPicPr>
+                    <pic:cNvPr id="0" name="Picture 11"/>
+                    <pic:cNvPicPr>
+                      <a:picLocks noChangeAspect="1" noChangeArrowheads="1"/>
+                    </pic:cNvPicPr>
+                  </pic:nvPicPr>
+                  <pic:blipFill>
+                    <a:blip r:embed="rId9">
+                      <a:extLst>
+                        <a:ext uri="{28A0092B-C50C-407E-A947-70E740481C1C}">
+                          <a14:useLocalDpi xmlns:a14="http://schemas.microsoft.com/office/drawing/2010/main" val="0"/>
+                        </a:ext>
+                      </a:extLst>
+                    </a:blip>
+                    <a:srcRect/>
+                    <a:stretch>
+                      <a:fillRect/>
+                    </a:stretch>
+                  </pic:blipFill>
+                  <pic:spPr bwMode="auto">
+                    <a:xfrm>
+                      <a:off x="0" y="0"/>
+                      <a:ext cx="5646420" cy="3512820"/>
+                    </a:xfrm>
+                    <a:prstGeom prst="rect">
+                      <a:avLst/>
+                    </a:prstGeom>
+                    <a:noFill/>
+                    <a:ln>
+                      <a:noFill/>
+                    </a:ln>
+                  </pic:spPr>
+                </pic:pic>
+              </a:graphicData>
+            </a:graphic>
+          </wp:inline>
+        </w:drawing>
+      </w:r>
     </w:p>
     <w:p/>
     <w:p/>
-    <w:p/>
-    <w:p/>
-    <w:p/>
-    <w:p/>
-    <w:p/>
-    <w:p/>
-    <w:p/>
-    <w:p/>
-    <w:p>
-      <w:pPr>
-        <w:rPr>
-          <w:rFonts w:ascii="Times New Roman" w:hAnsi="Times New Roman" w:cs="Times New Roman"/>
+    <w:p>
+      <w:pPr>
+        <w:spacing w:before="100" w:beforeAutospacing="1" w:after="100" w:afterAutospacing="1" w:line="240" w:lineRule="auto"/>
+        <w:rPr>
+          <w:rFonts w:ascii="Times New Roman" w:eastAsia="Times New Roman" w:hAnsi="Times New Roman" w:cs="Times New Roman"/>
           <w:b/>
           <w:bCs/>
           <w:sz w:val="28"/>
           <w:szCs w:val="28"/>
-        </w:rPr>
-      </w:pPr>
-      <w:r>
+          <w:lang w:eastAsia="es-DO"/>
+        </w:rPr>
+      </w:pPr>
+    </w:p>
+    <w:p>
+      <w:pPr>
+        <w:rPr>
+          <w:b/>
+          <w:bCs/>
+          <w:lang w:val="es-419"/>
+        </w:rPr>
+      </w:pPr>
+      <w:r>
+        <w:rPr>
+          <w:b/>
+          <w:bCs/>
+          <w:lang w:val="es-419"/>
+        </w:rPr>
+        <w:t>Análisis de Cuellos de Botella y Limitaciones del Sistema</w:t>
+      </w:r>
+    </w:p>
+    <w:p>
+      <w:pPr>
+        <w:rPr>
+          <w:lang w:val="es-419"/>
+        </w:rPr>
+      </w:pPr>
+      <w:r>
+        <w:rPr>
+          <w:lang w:val="es-419"/>
+        </w:rPr>
+        <w:t xml:space="preserve">El rendimiento del procesamiento paralelo presenta limitaciones significativas debido a varios cuellos de botella que afectan directamente la eficiencia, el </w:t>
+      </w:r>
+      <w:proofErr w:type="spellStart"/>
+      <w:r>
+        <w:rPr>
+          <w:lang w:val="es-419"/>
+        </w:rPr>
+        <w:t>speedup</w:t>
+      </w:r>
+      <w:proofErr w:type="spellEnd"/>
+      <w:r>
+        <w:rPr>
+          <w:lang w:val="es-419"/>
+        </w:rPr>
+        <w:t xml:space="preserve"> y el aprovechamiento de los núcleos disponibles.</w:t>
+      </w:r>
+    </w:p>
+    <w:p>
+      <w:pPr>
+        <w:rPr>
+          <w:b/>
+          <w:bCs/>
+          <w:lang w:val="es-419"/>
+        </w:rPr>
+      </w:pPr>
+      <w:r>
+        <w:rPr>
+          <w:b/>
+          <w:bCs/>
+          <w:lang w:val="es-419"/>
+        </w:rPr>
+        <w:t>1. Procesamiento secuencial interno (</w:t>
+      </w:r>
+      <w:proofErr w:type="spellStart"/>
+      <w:r>
+        <w:rPr>
+          <w:b/>
+          <w:bCs/>
+          <w:lang w:val="es-419"/>
+        </w:rPr>
+        <w:t>Regex</w:t>
+      </w:r>
+      <w:proofErr w:type="spellEnd"/>
+      <w:r>
+        <w:rPr>
+          <w:b/>
+          <w:bCs/>
+          <w:lang w:val="es-419"/>
+        </w:rPr>
+        <w:t>)</w:t>
+      </w:r>
+    </w:p>
+    <w:p>
+      <w:pPr>
+        <w:rPr>
+          <w:lang w:val="es-419"/>
+        </w:rPr>
+      </w:pPr>
+      <w:r>
+        <w:rPr>
+          <w:lang w:val="es-419"/>
+        </w:rPr>
+        <w:t xml:space="preserve">El conteo de palabras dentro de cada bloque se realiza mediante expresiones regulares, un proceso completamente secuencial y altamente costoso. Esto provoca que, aunque el texto se divida en múltiples partes, el tiempo de ejecución siga dominado por operaciones </w:t>
+      </w:r>
+      <w:proofErr w:type="spellStart"/>
+      <w:r>
+        <w:rPr>
+          <w:lang w:val="es-419"/>
+        </w:rPr>
+        <w:t>monohilo</w:t>
+      </w:r>
+      <w:proofErr w:type="spellEnd"/>
+      <w:r>
+        <w:rPr>
+          <w:lang w:val="es-419"/>
+        </w:rPr>
+        <w:t xml:space="preserve"> que no pueden paralelizarse eficazmente.</w:t>
+      </w:r>
+    </w:p>
+    <w:p>
+      <w:pPr>
+        <w:rPr>
+          <w:b/>
+          <w:bCs/>
+          <w:lang w:val="es-419"/>
+        </w:rPr>
+      </w:pPr>
+      <w:r>
+        <w:rPr>
+          <w:b/>
+          <w:bCs/>
+          <w:lang w:val="es-419"/>
+        </w:rPr>
+        <w:t xml:space="preserve">2. Exceso de tareas creadas (sobrecarga del </w:t>
+      </w:r>
+      <w:proofErr w:type="spellStart"/>
+      <w:r>
+        <w:rPr>
+          <w:b/>
+          <w:bCs/>
+          <w:lang w:val="es-419"/>
+        </w:rPr>
+        <w:t>ThreadPool</w:t>
+      </w:r>
+      <w:proofErr w:type="spellEnd"/>
+      <w:r>
+        <w:rPr>
+          <w:b/>
+          <w:bCs/>
+          <w:lang w:val="es-419"/>
+        </w:rPr>
+        <w:t>)</w:t>
+      </w:r>
+    </w:p>
+    <w:p>
+      <w:pPr>
+        <w:rPr>
+          <w:lang w:val="es-419"/>
+        </w:rPr>
+      </w:pPr>
+      <w:r>
+        <w:rPr>
+          <w:lang w:val="es-419"/>
+        </w:rPr>
+        <w:t xml:space="preserve">El algoritmo divide el texto de manera recursiva y genera miles de tareas con </w:t>
+      </w:r>
+      <w:proofErr w:type="spellStart"/>
+      <w:r>
+        <w:rPr>
+          <w:lang w:val="es-419"/>
+        </w:rPr>
+        <w:t>Task.Run</w:t>
+      </w:r>
+      <w:proofErr w:type="spellEnd"/>
+      <w:r>
+        <w:rPr>
+          <w:lang w:val="es-419"/>
+        </w:rPr>
+        <w:t xml:space="preserve">(). La creación excesiva de tareas introduce un alto </w:t>
+      </w:r>
+      <w:proofErr w:type="spellStart"/>
+      <w:r>
+        <w:rPr>
+          <w:lang w:val="es-419"/>
+        </w:rPr>
+        <w:t>overhead</w:t>
+      </w:r>
+      <w:proofErr w:type="spellEnd"/>
+      <w:r>
+        <w:rPr>
+          <w:lang w:val="es-419"/>
+        </w:rPr>
+        <w:t xml:space="preserve"> de administración, planificación y cambio de contexto, resultando en más tiempo perdido coordinando tareas que procesando datos.</w:t>
+      </w:r>
+    </w:p>
+    <w:p>
+      <w:pPr>
+        <w:rPr>
+          <w:b/>
+          <w:bCs/>
+          <w:lang w:val="es-419"/>
+        </w:rPr>
+      </w:pPr>
+      <w:r>
+        <w:rPr>
+          <w:b/>
+          <w:bCs/>
+          <w:lang w:val="es-419"/>
+        </w:rPr>
+        <w:t>3. Copias de memoria innecesarias</w:t>
+      </w:r>
+    </w:p>
+    <w:p>
+      <w:pPr>
+        <w:rPr>
+          <w:lang w:val="es-419"/>
+        </w:rPr>
+      </w:pPr>
+      <w:r>
+        <w:rPr>
+          <w:lang w:val="es-419"/>
+        </w:rPr>
+        <w:t xml:space="preserve">Cada división del texto utiliza </w:t>
+      </w:r>
+      <w:proofErr w:type="spellStart"/>
+      <w:proofErr w:type="gramStart"/>
+      <w:r>
+        <w:rPr>
+          <w:lang w:val="es-419"/>
+        </w:rPr>
+        <w:t>Substring</w:t>
+      </w:r>
+      <w:proofErr w:type="spellEnd"/>
+      <w:r>
+        <w:rPr>
+          <w:lang w:val="es-419"/>
+        </w:rPr>
+        <w:t>(</w:t>
+      </w:r>
+      <w:proofErr w:type="gramEnd"/>
+      <w:r>
+        <w:rPr>
+          <w:lang w:val="es-419"/>
+        </w:rPr>
+        <w:t>), lo cual copia grandes cantidades de datos en memoria. Este proceso repetitivo incrementa el consumo de memoria, aumenta el trabajo del recolector de basura y ralentiza globalmente el procesamiento paralelo.</w:t>
+      </w:r>
+    </w:p>
+    <w:p>
+      <w:pPr>
+        <w:rPr>
+          <w:b/>
+          <w:bCs/>
+          <w:lang w:val="es-419"/>
+        </w:rPr>
+      </w:pPr>
+      <w:r>
+        <w:rPr>
+          <w:b/>
+          <w:bCs/>
+          <w:lang w:val="es-419"/>
+        </w:rPr>
+        <w:t>4. Concatenación de todos los archivos en un solo bloque</w:t>
+      </w:r>
+    </w:p>
+    <w:p>
+      <w:pPr>
+        <w:rPr>
+          <w:lang w:val="es-419"/>
+        </w:rPr>
+      </w:pPr>
+      <w:r>
+        <w:rPr>
+          <w:lang w:val="es-419"/>
+        </w:rPr>
+        <w:t xml:space="preserve">El uso de </w:t>
+      </w:r>
+      <w:proofErr w:type="spellStart"/>
+      <w:r>
+        <w:rPr>
+          <w:lang w:val="es-419"/>
+        </w:rPr>
+        <w:t>StringBuilder</w:t>
+      </w:r>
+      <w:proofErr w:type="spellEnd"/>
+      <w:r>
+        <w:rPr>
+          <w:lang w:val="es-419"/>
+        </w:rPr>
+        <w:t xml:space="preserve"> para combinar todos los archivos en un único texto gigante incrementa la presión de memoria y provoca que el sistema procese cadenas mucho más grandes de lo necesario, afectando negativamente el rendimiento tanto secuencial como paralelo.</w:t>
+      </w:r>
+    </w:p>
+    <w:p>
+      <w:pPr>
+        <w:rPr>
+          <w:b/>
+          <w:bCs/>
+          <w:lang w:val="es-419"/>
+        </w:rPr>
+      </w:pPr>
+      <w:r>
+        <w:rPr>
+          <w:b/>
+          <w:bCs/>
+          <w:lang w:val="es-419"/>
+        </w:rPr>
+        <w:t>5. División del texto por espacios</w:t>
+      </w:r>
+    </w:p>
+    <w:p>
+      <w:pPr>
+        <w:rPr>
+          <w:lang w:val="es-419"/>
+        </w:rPr>
+      </w:pPr>
+      <w:r>
+        <w:rPr>
+          <w:lang w:val="es-419"/>
+        </w:rPr>
+        <w:t>La búsqueda manual del próximo espacio para dividir bloques añade trabajo adicional en cada nivel de la recursión. En textos con pocas separaciones (como logs o JSON), este proceso puede recorrer miles de caracteres extra, incrementando aún más el tiempo total.</w:t>
+      </w:r>
+    </w:p>
+    <w:p/>
+    <w:p>
+      <w:pPr>
         <w:rPr>
           <w:rFonts w:ascii="Times New Roman" w:hAnsi="Times New Roman" w:cs="Times New Roman"/>
           <w:b/>
@@ -3841,7 +4373,15 @@
           <w:sz w:val="28"/>
           <w:szCs w:val="28"/>
         </w:rPr>
-        <w:lastRenderedPageBreak/>
+      </w:pPr>
+      <w:r>
+        <w:rPr>
+          <w:rFonts w:ascii="Times New Roman" w:hAnsi="Times New Roman" w:cs="Times New Roman"/>
+          <w:b/>
+          <w:bCs/>
+          <w:sz w:val="28"/>
+          <w:szCs w:val="28"/>
+        </w:rPr>
         <w:t>7. Trabajo en Equipo</w:t>
       </w:r>
     </w:p>
@@ -3952,10 +4492,10 @@
             <v:path o:extrusionok="f" gradientshapeok="t" o:connecttype="rect"/>
             <o:lock v:ext="edit" aspectratio="t"/>
           </v:shapetype>
-          <v:shape id="_x0000_i1025" type="#_x0000_t75" style="width:501pt;height:270.75pt" o:ole="">
-            <v:imagedata r:id="rId7" o:title=""/>
+          <v:shape id="_x0000_i1025" type="#_x0000_t75" style="width:501.2pt;height:270.6pt" o:ole="">
+            <v:imagedata r:id="rId10" o:title=""/>
           </v:shape>
-          <o:OLEObject Type="Embed" ProgID="Excel.Sheet.12" ShapeID="_x0000_i1025" DrawAspect="Content" ObjectID="_1826744018" r:id="rId8"/>
+          <o:OLEObject Type="Embed" ProgID="Excel.Sheet.12" ShapeID="_x0000_i1025" DrawAspect="Content" ObjectID="_1826877154" r:id="rId11"/>
         </w:object>
       </w:r>
     </w:p>
@@ -4124,7 +4664,6 @@
           <w:szCs w:val="28"/>
           <w:lang w:val="es-419"/>
         </w:rPr>
-        <w:lastRenderedPageBreak/>
         <w:t xml:space="preserve">8. Conclusiones </w:t>
       </w:r>
     </w:p>
@@ -4208,6 +4747,30 @@
         </w:rPr>
         <w:t>Como posible mejora, más adelante se podría probar dividir el texto en más de dos partes o cambiar el tamaño de los bloques para ver si mejora el rendimiento. En general, el proyecto nos permitió aplicar lo que vimos en clase y entender mejor cómo aprovechar varios núcleos para resolver un problema real de análisis de texto.</w:t>
       </w:r>
+    </w:p>
+    <w:p>
+      <w:pPr>
+        <w:rPr>
+          <w:rFonts w:ascii="Times New Roman" w:eastAsia="Times New Roman" w:hAnsi="Times New Roman" w:cs="Times New Roman"/>
+          <w:lang w:val="es-DO"/>
+        </w:rPr>
+      </w:pPr>
+    </w:p>
+    <w:p>
+      <w:pPr>
+        <w:rPr>
+          <w:rFonts w:ascii="Times New Roman" w:eastAsia="Times New Roman" w:hAnsi="Times New Roman" w:cs="Times New Roman"/>
+          <w:lang w:val="es-DO"/>
+        </w:rPr>
+      </w:pPr>
+    </w:p>
+    <w:p>
+      <w:pPr>
+        <w:rPr>
+          <w:rFonts w:ascii="Times New Roman" w:eastAsia="Times New Roman" w:hAnsi="Times New Roman" w:cs="Times New Roman"/>
+          <w:lang w:val="es-DO"/>
+        </w:rPr>
+      </w:pPr>
     </w:p>
     <w:p>
       <w:pPr>
@@ -4230,235 +4793,9 @@
 <file path=word/numbering.xml><?xml version="1.0" encoding="utf-8"?>
 <w:numbering xmlns:wpc="http://schemas.microsoft.com/office/word/2010/wordprocessingCanvas" xmlns:cx="http://schemas.microsoft.com/office/drawing/2014/chartex" xmlns:cx1="http://schemas.microsoft.com/office/drawing/2015/9/8/chartex" xmlns:cx2="http://schemas.microsoft.com/office/drawing/2015/10/21/chartex" xmlns:cx3="http://schemas.microsoft.com/office/drawing/2016/5/9/chartex" xmlns:cx4="http://schemas.microsoft.com/office/drawing/2016/5/10/chartex" xmlns:cx5="http://schemas.microsoft.com/office/drawing/2016/5/11/chartex" xmlns:cx6="http://schemas.microsoft.com/office/drawing/2016/5/12/chartex" xmlns:cx7="http://schemas.microsoft.com/office/drawing/2016/5/13/chartex" xmlns:cx8="http://schemas.microsoft.com/office/drawing/2016/5/14/chartex" xmlns:mc="http://schemas.openxmlformats.org/markup-compatibility/2006" xmlns:aink="http://schemas.microsoft.com/office/drawing/2016/ink" xmlns:am3d="http://schemas.microsoft.com/office/drawing/2017/model3d" xmlns:o="urn:schemas-microsoft-com:office:office" xmlns:oel="http://schemas.microsoft.com/office/2019/extlst" xmlns:r="http://schemas.openxmlformats.org/officeDocument/2006/relationships" xmlns:m="http://schemas.openxmlformats.org/officeDocument/2006/math" xmlns:v="urn:schemas-microsoft-com:vml" xmlns:wp14="http://schemas.microsoft.com/office/word/2010/wordprocessingDrawing" xmlns:wp="http://schemas.openxmlformats.org/drawingml/2006/wordprocessingDrawing" xmlns:w10="urn:schemas-microsoft-com:office:word" xmlns:w="http://schemas.openxmlformats.org/wordprocessingml/2006/main" xmlns:w14="http://schemas.microsoft.com/office/word/2010/wordml" xmlns:w15="http://schemas.microsoft.com/office/word/2012/wordml" xmlns:w16cex="http://schemas.microsoft.com/office/word/2018/wordml/cex" xmlns:w16cid="http://schemas.microsoft.com/office/word/2016/wordml/cid" xmlns:w16="http://schemas.microsoft.com/office/word/2018/wordml" xmlns:w16du="http://schemas.microsoft.com/office/word/2023/wordml/word16du" xmlns:w16sdtdh="http://schemas.microsoft.com/office/word/2020/wordml/sdtdatahash" xmlns:w16sdtfl="http://schemas.microsoft.com/office/word/2024/wordml/sdtformatlock" xmlns:w16se="http://schemas.microsoft.com/office/word/2015/wordml/symex" xmlns:wpg="http://schemas.microsoft.com/office/word/2010/wordprocessingGroup" xmlns:wpi="http://schemas.microsoft.com/office/word/2010/wordprocessingInk" xmlns:wne="http://schemas.microsoft.com/office/word/2006/wordml" xmlns:wps="http://schemas.microsoft.com/office/word/2010/wordprocessingShape" mc:Ignorable="w14 w15 w16se w16cid w16 w16cex w16sdtdh w16sdtfl w16du wp14">
   <w:abstractNum w:abstractNumId="0" w15:restartNumberingAfterBreak="0">
-    <w:nsid w:val="165B5157"/>
+    <w:nsid w:val="02580B59"/>
     <w:multiLevelType w:val="multilevel"/>
-    <w:tmpl w:val="8D9071BC"/>
-    <w:lvl w:ilvl="0">
-      <w:start w:val="1"/>
-      <w:numFmt w:val="decimal"/>
-      <w:lvlText w:val="%1."/>
-      <w:lvlJc w:val="left"/>
-      <w:pPr>
-        <w:tabs>
-          <w:tab w:val="num" w:pos="720"/>
-        </w:tabs>
-        <w:ind w:left="720" w:hanging="360"/>
-      </w:pPr>
-    </w:lvl>
-    <w:lvl w:ilvl="1" w:tentative="1">
-      <w:start w:val="1"/>
-      <w:numFmt w:val="decimal"/>
-      <w:lvlText w:val="%2."/>
-      <w:lvlJc w:val="left"/>
-      <w:pPr>
-        <w:tabs>
-          <w:tab w:val="num" w:pos="1440"/>
-        </w:tabs>
-        <w:ind w:left="1440" w:hanging="360"/>
-      </w:pPr>
-    </w:lvl>
-    <w:lvl w:ilvl="2" w:tentative="1">
-      <w:start w:val="1"/>
-      <w:numFmt w:val="decimal"/>
-      <w:lvlText w:val="%3."/>
-      <w:lvlJc w:val="left"/>
-      <w:pPr>
-        <w:tabs>
-          <w:tab w:val="num" w:pos="2160"/>
-        </w:tabs>
-        <w:ind w:left="2160" w:hanging="360"/>
-      </w:pPr>
-    </w:lvl>
-    <w:lvl w:ilvl="3" w:tentative="1">
-      <w:start w:val="1"/>
-      <w:numFmt w:val="decimal"/>
-      <w:lvlText w:val="%4."/>
-      <w:lvlJc w:val="left"/>
-      <w:pPr>
-        <w:tabs>
-          <w:tab w:val="num" w:pos="2880"/>
-        </w:tabs>
-        <w:ind w:left="2880" w:hanging="360"/>
-      </w:pPr>
-    </w:lvl>
-    <w:lvl w:ilvl="4" w:tentative="1">
-      <w:start w:val="1"/>
-      <w:numFmt w:val="decimal"/>
-      <w:lvlText w:val="%5."/>
-      <w:lvlJc w:val="left"/>
-      <w:pPr>
-        <w:tabs>
-          <w:tab w:val="num" w:pos="3600"/>
-        </w:tabs>
-        <w:ind w:left="3600" w:hanging="360"/>
-      </w:pPr>
-    </w:lvl>
-    <w:lvl w:ilvl="5" w:tentative="1">
-      <w:start w:val="1"/>
-      <w:numFmt w:val="decimal"/>
-      <w:lvlText w:val="%6."/>
-      <w:lvlJc w:val="left"/>
-      <w:pPr>
-        <w:tabs>
-          <w:tab w:val="num" w:pos="4320"/>
-        </w:tabs>
-        <w:ind w:left="4320" w:hanging="360"/>
-      </w:pPr>
-    </w:lvl>
-    <w:lvl w:ilvl="6" w:tentative="1">
-      <w:start w:val="1"/>
-      <w:numFmt w:val="decimal"/>
-      <w:lvlText w:val="%7."/>
-      <w:lvlJc w:val="left"/>
-      <w:pPr>
-        <w:tabs>
-          <w:tab w:val="num" w:pos="5040"/>
-        </w:tabs>
-        <w:ind w:left="5040" w:hanging="360"/>
-      </w:pPr>
-    </w:lvl>
-    <w:lvl w:ilvl="7" w:tentative="1">
-      <w:start w:val="1"/>
-      <w:numFmt w:val="decimal"/>
-      <w:lvlText w:val="%8."/>
-      <w:lvlJc w:val="left"/>
-      <w:pPr>
-        <w:tabs>
-          <w:tab w:val="num" w:pos="5760"/>
-        </w:tabs>
-        <w:ind w:left="5760" w:hanging="360"/>
-      </w:pPr>
-    </w:lvl>
-    <w:lvl w:ilvl="8" w:tentative="1">
-      <w:start w:val="1"/>
-      <w:numFmt w:val="decimal"/>
-      <w:lvlText w:val="%9."/>
-      <w:lvlJc w:val="left"/>
-      <w:pPr>
-        <w:tabs>
-          <w:tab w:val="num" w:pos="6480"/>
-        </w:tabs>
-        <w:ind w:left="6480" w:hanging="360"/>
-      </w:pPr>
-    </w:lvl>
-  </w:abstractNum>
-  <w:abstractNum w:abstractNumId="1" w15:restartNumberingAfterBreak="0">
-    <w:nsid w:val="2CDFFFB9"/>
-    <w:multiLevelType w:val="hybridMultilevel"/>
-    <w:tmpl w:val="BBECEC2A"/>
-    <w:lvl w:ilvl="0" w:tplc="8EF4BF32">
-      <w:start w:val="1"/>
-      <w:numFmt w:val="bullet"/>
-      <w:lvlText w:val=""/>
-      <w:lvlJc w:val="left"/>
-      <w:pPr>
-        <w:ind w:left="720" w:hanging="360"/>
-      </w:pPr>
-      <w:rPr>
-        <w:rFonts w:ascii="Symbol" w:hAnsi="Symbol" w:hint="default"/>
-      </w:rPr>
-    </w:lvl>
-    <w:lvl w:ilvl="1" w:tplc="92426586">
-      <w:start w:val="1"/>
-      <w:numFmt w:val="bullet"/>
-      <w:lvlText w:val="o"/>
-      <w:lvlJc w:val="left"/>
-      <w:pPr>
-        <w:ind w:left="1440" w:hanging="360"/>
-      </w:pPr>
-      <w:rPr>
-        <w:rFonts w:ascii="Courier New" w:hAnsi="Courier New" w:hint="default"/>
-      </w:rPr>
-    </w:lvl>
-    <w:lvl w:ilvl="2" w:tplc="1C1A9230">
-      <w:start w:val="1"/>
-      <w:numFmt w:val="bullet"/>
-      <w:lvlText w:val=""/>
-      <w:lvlJc w:val="left"/>
-      <w:pPr>
-        <w:ind w:left="2160" w:hanging="360"/>
-      </w:pPr>
-      <w:rPr>
-        <w:rFonts w:ascii="Wingdings" w:hAnsi="Wingdings" w:hint="default"/>
-      </w:rPr>
-    </w:lvl>
-    <w:lvl w:ilvl="3" w:tplc="B3FA23DA">
-      <w:start w:val="1"/>
-      <w:numFmt w:val="bullet"/>
-      <w:lvlText w:val=""/>
-      <w:lvlJc w:val="left"/>
-      <w:pPr>
-        <w:ind w:left="2880" w:hanging="360"/>
-      </w:pPr>
-      <w:rPr>
-        <w:rFonts w:ascii="Symbol" w:hAnsi="Symbol" w:hint="default"/>
-      </w:rPr>
-    </w:lvl>
-    <w:lvl w:ilvl="4" w:tplc="B396FDB6">
-      <w:start w:val="1"/>
-      <w:numFmt w:val="bullet"/>
-      <w:lvlText w:val="o"/>
-      <w:lvlJc w:val="left"/>
-      <w:pPr>
-        <w:ind w:left="3600" w:hanging="360"/>
-      </w:pPr>
-      <w:rPr>
-        <w:rFonts w:ascii="Courier New" w:hAnsi="Courier New" w:hint="default"/>
-      </w:rPr>
-    </w:lvl>
-    <w:lvl w:ilvl="5" w:tplc="B29C9264">
-      <w:start w:val="1"/>
-      <w:numFmt w:val="bullet"/>
-      <w:lvlText w:val=""/>
-      <w:lvlJc w:val="left"/>
-      <w:pPr>
-        <w:ind w:left="4320" w:hanging="360"/>
-      </w:pPr>
-      <w:rPr>
-        <w:rFonts w:ascii="Wingdings" w:hAnsi="Wingdings" w:hint="default"/>
-      </w:rPr>
-    </w:lvl>
-    <w:lvl w:ilvl="6" w:tplc="719492F0">
-      <w:start w:val="1"/>
-      <w:numFmt w:val="bullet"/>
-      <w:lvlText w:val=""/>
-      <w:lvlJc w:val="left"/>
-      <w:pPr>
-        <w:ind w:left="5040" w:hanging="360"/>
-      </w:pPr>
-      <w:rPr>
-        <w:rFonts w:ascii="Symbol" w:hAnsi="Symbol" w:hint="default"/>
-      </w:rPr>
-    </w:lvl>
-    <w:lvl w:ilvl="7" w:tplc="85F0CD26">
-      <w:start w:val="1"/>
-      <w:numFmt w:val="bullet"/>
-      <w:lvlText w:val="o"/>
-      <w:lvlJc w:val="left"/>
-      <w:pPr>
-        <w:ind w:left="5760" w:hanging="360"/>
-      </w:pPr>
-      <w:rPr>
-        <w:rFonts w:ascii="Courier New" w:hAnsi="Courier New" w:hint="default"/>
-      </w:rPr>
-    </w:lvl>
-    <w:lvl w:ilvl="8" w:tplc="B6BE3F0E">
-      <w:start w:val="1"/>
-      <w:numFmt w:val="bullet"/>
-      <w:lvlText w:val=""/>
-      <w:lvlJc w:val="left"/>
-      <w:pPr>
-        <w:ind w:left="6480" w:hanging="360"/>
-      </w:pPr>
-      <w:rPr>
-        <w:rFonts w:ascii="Wingdings" w:hAnsi="Wingdings" w:hint="default"/>
-      </w:rPr>
-    </w:lvl>
-  </w:abstractNum>
-  <w:abstractNum w:abstractNumId="2" w15:restartNumberingAfterBreak="0">
-    <w:nsid w:val="35C16D1B"/>
-    <w:multiLevelType w:val="multilevel"/>
-    <w:tmpl w:val="F8A460A2"/>
+    <w:tmpl w:val="F1C81180"/>
     <w:lvl w:ilvl="0">
       <w:start w:val="1"/>
       <w:numFmt w:val="bullet"/>
@@ -4604,13 +4941,391 @@
       </w:rPr>
     </w:lvl>
   </w:abstractNum>
+  <w:abstractNum w:abstractNumId="1" w15:restartNumberingAfterBreak="0">
+    <w:nsid w:val="165B5157"/>
+    <w:multiLevelType w:val="multilevel"/>
+    <w:tmpl w:val="8D9071BC"/>
+    <w:lvl w:ilvl="0">
+      <w:start w:val="1"/>
+      <w:numFmt w:val="decimal"/>
+      <w:lvlText w:val="%1."/>
+      <w:lvlJc w:val="left"/>
+      <w:pPr>
+        <w:tabs>
+          <w:tab w:val="num" w:pos="720"/>
+        </w:tabs>
+        <w:ind w:left="720" w:hanging="360"/>
+      </w:pPr>
+    </w:lvl>
+    <w:lvl w:ilvl="1" w:tentative="1">
+      <w:start w:val="1"/>
+      <w:numFmt w:val="decimal"/>
+      <w:lvlText w:val="%2."/>
+      <w:lvlJc w:val="left"/>
+      <w:pPr>
+        <w:tabs>
+          <w:tab w:val="num" w:pos="1440"/>
+        </w:tabs>
+        <w:ind w:left="1440" w:hanging="360"/>
+      </w:pPr>
+    </w:lvl>
+    <w:lvl w:ilvl="2" w:tentative="1">
+      <w:start w:val="1"/>
+      <w:numFmt w:val="decimal"/>
+      <w:lvlText w:val="%3."/>
+      <w:lvlJc w:val="left"/>
+      <w:pPr>
+        <w:tabs>
+          <w:tab w:val="num" w:pos="2160"/>
+        </w:tabs>
+        <w:ind w:left="2160" w:hanging="360"/>
+      </w:pPr>
+    </w:lvl>
+    <w:lvl w:ilvl="3" w:tentative="1">
+      <w:start w:val="1"/>
+      <w:numFmt w:val="decimal"/>
+      <w:lvlText w:val="%4."/>
+      <w:lvlJc w:val="left"/>
+      <w:pPr>
+        <w:tabs>
+          <w:tab w:val="num" w:pos="2880"/>
+        </w:tabs>
+        <w:ind w:left="2880" w:hanging="360"/>
+      </w:pPr>
+    </w:lvl>
+    <w:lvl w:ilvl="4" w:tentative="1">
+      <w:start w:val="1"/>
+      <w:numFmt w:val="decimal"/>
+      <w:lvlText w:val="%5."/>
+      <w:lvlJc w:val="left"/>
+      <w:pPr>
+        <w:tabs>
+          <w:tab w:val="num" w:pos="3600"/>
+        </w:tabs>
+        <w:ind w:left="3600" w:hanging="360"/>
+      </w:pPr>
+    </w:lvl>
+    <w:lvl w:ilvl="5" w:tentative="1">
+      <w:start w:val="1"/>
+      <w:numFmt w:val="decimal"/>
+      <w:lvlText w:val="%6."/>
+      <w:lvlJc w:val="left"/>
+      <w:pPr>
+        <w:tabs>
+          <w:tab w:val="num" w:pos="4320"/>
+        </w:tabs>
+        <w:ind w:left="4320" w:hanging="360"/>
+      </w:pPr>
+    </w:lvl>
+    <w:lvl w:ilvl="6" w:tentative="1">
+      <w:start w:val="1"/>
+      <w:numFmt w:val="decimal"/>
+      <w:lvlText w:val="%7."/>
+      <w:lvlJc w:val="left"/>
+      <w:pPr>
+        <w:tabs>
+          <w:tab w:val="num" w:pos="5040"/>
+        </w:tabs>
+        <w:ind w:left="5040" w:hanging="360"/>
+      </w:pPr>
+    </w:lvl>
+    <w:lvl w:ilvl="7" w:tentative="1">
+      <w:start w:val="1"/>
+      <w:numFmt w:val="decimal"/>
+      <w:lvlText w:val="%8."/>
+      <w:lvlJc w:val="left"/>
+      <w:pPr>
+        <w:tabs>
+          <w:tab w:val="num" w:pos="5760"/>
+        </w:tabs>
+        <w:ind w:left="5760" w:hanging="360"/>
+      </w:pPr>
+    </w:lvl>
+    <w:lvl w:ilvl="8" w:tentative="1">
+      <w:start w:val="1"/>
+      <w:numFmt w:val="decimal"/>
+      <w:lvlText w:val="%9."/>
+      <w:lvlJc w:val="left"/>
+      <w:pPr>
+        <w:tabs>
+          <w:tab w:val="num" w:pos="6480"/>
+        </w:tabs>
+        <w:ind w:left="6480" w:hanging="360"/>
+      </w:pPr>
+    </w:lvl>
+  </w:abstractNum>
+  <w:abstractNum w:abstractNumId="2" w15:restartNumberingAfterBreak="0">
+    <w:nsid w:val="2CDFFFB9"/>
+    <w:multiLevelType w:val="hybridMultilevel"/>
+    <w:tmpl w:val="BBECEC2A"/>
+    <w:lvl w:ilvl="0" w:tplc="8EF4BF32">
+      <w:start w:val="1"/>
+      <w:numFmt w:val="bullet"/>
+      <w:lvlText w:val=""/>
+      <w:lvlJc w:val="left"/>
+      <w:pPr>
+        <w:ind w:left="720" w:hanging="360"/>
+      </w:pPr>
+      <w:rPr>
+        <w:rFonts w:ascii="Symbol" w:hAnsi="Symbol" w:hint="default"/>
+      </w:rPr>
+    </w:lvl>
+    <w:lvl w:ilvl="1" w:tplc="92426586">
+      <w:start w:val="1"/>
+      <w:numFmt w:val="bullet"/>
+      <w:lvlText w:val="o"/>
+      <w:lvlJc w:val="left"/>
+      <w:pPr>
+        <w:ind w:left="1440" w:hanging="360"/>
+      </w:pPr>
+      <w:rPr>
+        <w:rFonts w:ascii="Courier New" w:hAnsi="Courier New" w:hint="default"/>
+      </w:rPr>
+    </w:lvl>
+    <w:lvl w:ilvl="2" w:tplc="1C1A9230">
+      <w:start w:val="1"/>
+      <w:numFmt w:val="bullet"/>
+      <w:lvlText w:val=""/>
+      <w:lvlJc w:val="left"/>
+      <w:pPr>
+        <w:ind w:left="2160" w:hanging="360"/>
+      </w:pPr>
+      <w:rPr>
+        <w:rFonts w:ascii="Wingdings" w:hAnsi="Wingdings" w:hint="default"/>
+      </w:rPr>
+    </w:lvl>
+    <w:lvl w:ilvl="3" w:tplc="B3FA23DA">
+      <w:start w:val="1"/>
+      <w:numFmt w:val="bullet"/>
+      <w:lvlText w:val=""/>
+      <w:lvlJc w:val="left"/>
+      <w:pPr>
+        <w:ind w:left="2880" w:hanging="360"/>
+      </w:pPr>
+      <w:rPr>
+        <w:rFonts w:ascii="Symbol" w:hAnsi="Symbol" w:hint="default"/>
+      </w:rPr>
+    </w:lvl>
+    <w:lvl w:ilvl="4" w:tplc="B396FDB6">
+      <w:start w:val="1"/>
+      <w:numFmt w:val="bullet"/>
+      <w:lvlText w:val="o"/>
+      <w:lvlJc w:val="left"/>
+      <w:pPr>
+        <w:ind w:left="3600" w:hanging="360"/>
+      </w:pPr>
+      <w:rPr>
+        <w:rFonts w:ascii="Courier New" w:hAnsi="Courier New" w:hint="default"/>
+      </w:rPr>
+    </w:lvl>
+    <w:lvl w:ilvl="5" w:tplc="B29C9264">
+      <w:start w:val="1"/>
+      <w:numFmt w:val="bullet"/>
+      <w:lvlText w:val=""/>
+      <w:lvlJc w:val="left"/>
+      <w:pPr>
+        <w:ind w:left="4320" w:hanging="360"/>
+      </w:pPr>
+      <w:rPr>
+        <w:rFonts w:ascii="Wingdings" w:hAnsi="Wingdings" w:hint="default"/>
+      </w:rPr>
+    </w:lvl>
+    <w:lvl w:ilvl="6" w:tplc="719492F0">
+      <w:start w:val="1"/>
+      <w:numFmt w:val="bullet"/>
+      <w:lvlText w:val=""/>
+      <w:lvlJc w:val="left"/>
+      <w:pPr>
+        <w:ind w:left="5040" w:hanging="360"/>
+      </w:pPr>
+      <w:rPr>
+        <w:rFonts w:ascii="Symbol" w:hAnsi="Symbol" w:hint="default"/>
+      </w:rPr>
+    </w:lvl>
+    <w:lvl w:ilvl="7" w:tplc="85F0CD26">
+      <w:start w:val="1"/>
+      <w:numFmt w:val="bullet"/>
+      <w:lvlText w:val="o"/>
+      <w:lvlJc w:val="left"/>
+      <w:pPr>
+        <w:ind w:left="5760" w:hanging="360"/>
+      </w:pPr>
+      <w:rPr>
+        <w:rFonts w:ascii="Courier New" w:hAnsi="Courier New" w:hint="default"/>
+      </w:rPr>
+    </w:lvl>
+    <w:lvl w:ilvl="8" w:tplc="B6BE3F0E">
+      <w:start w:val="1"/>
+      <w:numFmt w:val="bullet"/>
+      <w:lvlText w:val=""/>
+      <w:lvlJc w:val="left"/>
+      <w:pPr>
+        <w:ind w:left="6480" w:hanging="360"/>
+      </w:pPr>
+      <w:rPr>
+        <w:rFonts w:ascii="Wingdings" w:hAnsi="Wingdings" w:hint="default"/>
+      </w:rPr>
+    </w:lvl>
+  </w:abstractNum>
+  <w:abstractNum w:abstractNumId="3" w15:restartNumberingAfterBreak="0">
+    <w:nsid w:val="35C16D1B"/>
+    <w:multiLevelType w:val="multilevel"/>
+    <w:tmpl w:val="F8A460A2"/>
+    <w:lvl w:ilvl="0">
+      <w:start w:val="1"/>
+      <w:numFmt w:val="bullet"/>
+      <w:lvlText w:val=""/>
+      <w:lvlJc w:val="left"/>
+      <w:pPr>
+        <w:tabs>
+          <w:tab w:val="num" w:pos="720"/>
+        </w:tabs>
+        <w:ind w:left="720" w:hanging="360"/>
+      </w:pPr>
+      <w:rPr>
+        <w:rFonts w:ascii="Symbol" w:hAnsi="Symbol" w:hint="default"/>
+        <w:sz w:val="20"/>
+      </w:rPr>
+    </w:lvl>
+    <w:lvl w:ilvl="1" w:tentative="1">
+      <w:start w:val="1"/>
+      <w:numFmt w:val="bullet"/>
+      <w:lvlText w:val="o"/>
+      <w:lvlJc w:val="left"/>
+      <w:pPr>
+        <w:tabs>
+          <w:tab w:val="num" w:pos="1440"/>
+        </w:tabs>
+        <w:ind w:left="1440" w:hanging="360"/>
+      </w:pPr>
+      <w:rPr>
+        <w:rFonts w:ascii="Courier New" w:hAnsi="Courier New" w:hint="default"/>
+        <w:sz w:val="20"/>
+      </w:rPr>
+    </w:lvl>
+    <w:lvl w:ilvl="2" w:tentative="1">
+      <w:start w:val="1"/>
+      <w:numFmt w:val="bullet"/>
+      <w:lvlText w:val=""/>
+      <w:lvlJc w:val="left"/>
+      <w:pPr>
+        <w:tabs>
+          <w:tab w:val="num" w:pos="2160"/>
+        </w:tabs>
+        <w:ind w:left="2160" w:hanging="360"/>
+      </w:pPr>
+      <w:rPr>
+        <w:rFonts w:ascii="Wingdings" w:hAnsi="Wingdings" w:hint="default"/>
+        <w:sz w:val="20"/>
+      </w:rPr>
+    </w:lvl>
+    <w:lvl w:ilvl="3" w:tentative="1">
+      <w:start w:val="1"/>
+      <w:numFmt w:val="bullet"/>
+      <w:lvlText w:val=""/>
+      <w:lvlJc w:val="left"/>
+      <w:pPr>
+        <w:tabs>
+          <w:tab w:val="num" w:pos="2880"/>
+        </w:tabs>
+        <w:ind w:left="2880" w:hanging="360"/>
+      </w:pPr>
+      <w:rPr>
+        <w:rFonts w:ascii="Wingdings" w:hAnsi="Wingdings" w:hint="default"/>
+        <w:sz w:val="20"/>
+      </w:rPr>
+    </w:lvl>
+    <w:lvl w:ilvl="4" w:tentative="1">
+      <w:start w:val="1"/>
+      <w:numFmt w:val="bullet"/>
+      <w:lvlText w:val=""/>
+      <w:lvlJc w:val="left"/>
+      <w:pPr>
+        <w:tabs>
+          <w:tab w:val="num" w:pos="3600"/>
+        </w:tabs>
+        <w:ind w:left="3600" w:hanging="360"/>
+      </w:pPr>
+      <w:rPr>
+        <w:rFonts w:ascii="Wingdings" w:hAnsi="Wingdings" w:hint="default"/>
+        <w:sz w:val="20"/>
+      </w:rPr>
+    </w:lvl>
+    <w:lvl w:ilvl="5" w:tentative="1">
+      <w:start w:val="1"/>
+      <w:numFmt w:val="bullet"/>
+      <w:lvlText w:val=""/>
+      <w:lvlJc w:val="left"/>
+      <w:pPr>
+        <w:tabs>
+          <w:tab w:val="num" w:pos="4320"/>
+        </w:tabs>
+        <w:ind w:left="4320" w:hanging="360"/>
+      </w:pPr>
+      <w:rPr>
+        <w:rFonts w:ascii="Wingdings" w:hAnsi="Wingdings" w:hint="default"/>
+        <w:sz w:val="20"/>
+      </w:rPr>
+    </w:lvl>
+    <w:lvl w:ilvl="6" w:tentative="1">
+      <w:start w:val="1"/>
+      <w:numFmt w:val="bullet"/>
+      <w:lvlText w:val=""/>
+      <w:lvlJc w:val="left"/>
+      <w:pPr>
+        <w:tabs>
+          <w:tab w:val="num" w:pos="5040"/>
+        </w:tabs>
+        <w:ind w:left="5040" w:hanging="360"/>
+      </w:pPr>
+      <w:rPr>
+        <w:rFonts w:ascii="Wingdings" w:hAnsi="Wingdings" w:hint="default"/>
+        <w:sz w:val="20"/>
+      </w:rPr>
+    </w:lvl>
+    <w:lvl w:ilvl="7" w:tentative="1">
+      <w:start w:val="1"/>
+      <w:numFmt w:val="bullet"/>
+      <w:lvlText w:val=""/>
+      <w:lvlJc w:val="left"/>
+      <w:pPr>
+        <w:tabs>
+          <w:tab w:val="num" w:pos="5760"/>
+        </w:tabs>
+        <w:ind w:left="5760" w:hanging="360"/>
+      </w:pPr>
+      <w:rPr>
+        <w:rFonts w:ascii="Wingdings" w:hAnsi="Wingdings" w:hint="default"/>
+        <w:sz w:val="20"/>
+      </w:rPr>
+    </w:lvl>
+    <w:lvl w:ilvl="8" w:tentative="1">
+      <w:start w:val="1"/>
+      <w:numFmt w:val="bullet"/>
+      <w:lvlText w:val=""/>
+      <w:lvlJc w:val="left"/>
+      <w:pPr>
+        <w:tabs>
+          <w:tab w:val="num" w:pos="6480"/>
+        </w:tabs>
+        <w:ind w:left="6480" w:hanging="360"/>
+      </w:pPr>
+      <w:rPr>
+        <w:rFonts w:ascii="Wingdings" w:hAnsi="Wingdings" w:hint="default"/>
+        <w:sz w:val="20"/>
+      </w:rPr>
+    </w:lvl>
+  </w:abstractNum>
   <w:num w:numId="1" w16cid:durableId="10496882">
+    <w:abstractNumId w:val="2"/>
+  </w:num>
+  <w:num w:numId="2" w16cid:durableId="1100028973">
+    <w:abstractNumId w:val="3"/>
+  </w:num>
+  <w:num w:numId="3" w16cid:durableId="778793521">
     <w:abstractNumId w:val="1"/>
   </w:num>
-  <w:num w:numId="2" w16cid:durableId="1100028973">
-    <w:abstractNumId w:val="2"/>
-  </w:num>
-  <w:num w:numId="3" w16cid:durableId="778793521">
+  <w:num w:numId="4" w16cid:durableId="1337852237">
     <w:abstractNumId w:val="0"/>
   </w:num>
 </w:numbering>
@@ -5105,7 +5820,6 @@
   <w:style w:type="character" w:default="1" w:styleId="Fuentedeprrafopredeter">
     <w:name w:val="Default Paragraph Font"/>
     <w:uiPriority w:val="1"/>
-    <w:semiHidden/>
     <w:unhideWhenUsed/>
   </w:style>
   <w:style w:type="table" w:default="1" w:styleId="Tablanormal">

</xml_diff>

<commit_message>
anexos y tecnologias utilizadas en docs: Co-athored-by-ReynaldoSuero
</commit_message>
<xml_diff>
--- a/docs/Proyecto Final Paralela.docx
+++ b/docs/Proyecto Final Paralela.docx
@@ -4,7 +4,7 @@
   <w:body>
     <w:p>
       <w:pPr>
-        <w:pStyle w:val="Ttulo1"/>
+        <w:pStyle w:val="Heading1"/>
         <w:tabs>
           <w:tab w:val="center" w:pos="2616"/>
           <w:tab w:val="right" w:pos="9641"/>
@@ -570,7 +570,11 @@
     <w:sdt>
       <w:sdtPr>
         <w:rPr>
-          <w:lang w:val="es-ES"/>
+          <w:rFonts w:asciiTheme="minorHAnsi" w:eastAsiaTheme="minorHAnsi" w:hAnsiTheme="minorHAnsi" w:cstheme="minorBidi"/>
+          <w:color w:val="auto"/>
+          <w:sz w:val="24"/>
+          <w:szCs w:val="24"/>
+          <w:lang w:val="es-ES" w:eastAsia="en-US"/>
         </w:rPr>
         <w:id w:val="1504082174"/>
         <w:docPartObj>
@@ -580,19 +584,14 @@
       </w:sdtPr>
       <w:sdtEndPr>
         <w:rPr>
-          <w:rFonts w:asciiTheme="minorHAnsi" w:eastAsiaTheme="minorHAnsi" w:hAnsiTheme="minorHAnsi" w:cstheme="minorBidi"/>
-          <w:b/>
-          <w:bCs/>
-          <w:color w:val="auto"/>
-          <w:sz w:val="24"/>
-          <w:szCs w:val="24"/>
-          <w:lang w:eastAsia="en-US"/>
+          <w:b/>
+          <w:bCs/>
         </w:rPr>
       </w:sdtEndPr>
       <w:sdtContent>
         <w:p>
           <w:pPr>
-            <w:pStyle w:val="TtuloTDC"/>
+            <w:pStyle w:val="TOCHeading"/>
           </w:pPr>
           <w:r>
             <w:rPr>
@@ -603,7 +602,7 @@
         </w:p>
         <w:p>
           <w:pPr>
-            <w:pStyle w:val="TDC1"/>
+            <w:pStyle w:val="TOC1"/>
             <w:tabs>
               <w:tab w:val="right" w:leader="dot" w:pos="9016"/>
             </w:tabs>
@@ -623,14 +622,14 @@
           <w:hyperlink w:anchor="_Toc216277248" w:history="1">
             <w:r>
               <w:rPr>
-                <w:rStyle w:val="Hipervnculo"/>
+                <w:rStyle w:val="Hyperlink"/>
                 <w:noProof/>
               </w:rPr>
               <w:t>PRESENTACIÓN</w:t>
             </w:r>
             <w:r>
               <w:rPr>
-                <w:rStyle w:val="Hipervnculo"/>
+                <w:rStyle w:val="Hyperlink"/>
                 <w:rFonts w:ascii="Times New Roman" w:eastAsia="Times New Roman" w:hAnsi="Times New Roman" w:cs="Times New Roman"/>
                 <w:b/>
                 <w:bCs/>
@@ -691,7 +690,7 @@
         </w:p>
         <w:p>
           <w:pPr>
-            <w:pStyle w:val="TDC2"/>
+            <w:pStyle w:val="TOC2"/>
             <w:tabs>
               <w:tab w:val="right" w:leader="dot" w:pos="9016"/>
             </w:tabs>
@@ -702,7 +701,7 @@
           <w:hyperlink w:anchor="_Toc216277249" w:history="1">
             <w:r>
               <w:rPr>
-                <w:rStyle w:val="Hipervnculo"/>
+                <w:rStyle w:val="Hyperlink"/>
                 <w:rFonts w:eastAsia="Times New Roman"/>
                 <w:noProof/>
               </w:rPr>
@@ -760,7 +759,7 @@
         </w:p>
         <w:p>
           <w:pPr>
-            <w:pStyle w:val="TDC2"/>
+            <w:pStyle w:val="TOC2"/>
             <w:tabs>
               <w:tab w:val="right" w:leader="dot" w:pos="9016"/>
             </w:tabs>
@@ -771,7 +770,7 @@
           <w:hyperlink w:anchor="_Toc216277250" w:history="1">
             <w:r>
               <w:rPr>
-                <w:rStyle w:val="Hipervnculo"/>
+                <w:rStyle w:val="Hyperlink"/>
                 <w:rFonts w:eastAsia="Times New Roman"/>
                 <w:noProof/>
                 <w:lang w:val="es-419"/>
@@ -830,7 +829,7 @@
         </w:p>
         <w:p>
           <w:pPr>
-            <w:pStyle w:val="TDC2"/>
+            <w:pStyle w:val="TOC2"/>
             <w:tabs>
               <w:tab w:val="right" w:leader="dot" w:pos="9016"/>
             </w:tabs>
@@ -841,7 +840,7 @@
           <w:hyperlink w:anchor="_Toc216277251" w:history="1">
             <w:r>
               <w:rPr>
-                <w:rStyle w:val="Hipervnculo"/>
+                <w:rStyle w:val="Hyperlink"/>
                 <w:rFonts w:eastAsia="Times New Roman"/>
                 <w:noProof/>
               </w:rPr>
@@ -899,7 +898,7 @@
         </w:p>
         <w:p>
           <w:pPr>
-            <w:pStyle w:val="TDC2"/>
+            <w:pStyle w:val="TOC2"/>
             <w:tabs>
               <w:tab w:val="right" w:leader="dot" w:pos="9016"/>
             </w:tabs>
@@ -910,7 +909,7 @@
           <w:hyperlink w:anchor="_Toc216277252" w:history="1">
             <w:r>
               <w:rPr>
-                <w:rStyle w:val="Hipervnculo"/>
+                <w:rStyle w:val="Hyperlink"/>
                 <w:rFonts w:eastAsia="Times New Roman"/>
                 <w:noProof/>
               </w:rPr>
@@ -968,7 +967,7 @@
         </w:p>
         <w:p>
           <w:pPr>
-            <w:pStyle w:val="TDC2"/>
+            <w:pStyle w:val="TOC2"/>
             <w:tabs>
               <w:tab w:val="right" w:leader="dot" w:pos="9016"/>
             </w:tabs>
@@ -979,7 +978,7 @@
           <w:hyperlink w:anchor="_Toc216277253" w:history="1">
             <w:r>
               <w:rPr>
-                <w:rStyle w:val="Hipervnculo"/>
+                <w:rStyle w:val="Hyperlink"/>
                 <w:rFonts w:eastAsia="Times New Roman"/>
                 <w:noProof/>
                 <w:lang w:val="es-419"/>
@@ -1038,7 +1037,7 @@
         </w:p>
         <w:p>
           <w:pPr>
-            <w:pStyle w:val="TDC2"/>
+            <w:pStyle w:val="TOC2"/>
             <w:tabs>
               <w:tab w:val="right" w:leader="dot" w:pos="9016"/>
             </w:tabs>
@@ -1049,7 +1048,7 @@
           <w:hyperlink w:anchor="_Toc216277254" w:history="1">
             <w:r>
               <w:rPr>
-                <w:rStyle w:val="Hipervnculo"/>
+                <w:rStyle w:val="Hyperlink"/>
                 <w:rFonts w:eastAsia="Times New Roman"/>
                 <w:noProof/>
                 <w:lang w:eastAsia="es-DO"/>
@@ -1108,7 +1107,7 @@
         </w:p>
         <w:p>
           <w:pPr>
-            <w:pStyle w:val="TDC2"/>
+            <w:pStyle w:val="TOC2"/>
             <w:tabs>
               <w:tab w:val="right" w:leader="dot" w:pos="9016"/>
             </w:tabs>
@@ -1119,7 +1118,7 @@
           <w:hyperlink w:anchor="_Toc216277255" w:history="1">
             <w:r>
               <w:rPr>
-                <w:rStyle w:val="Hipervnculo"/>
+                <w:rStyle w:val="Hyperlink"/>
                 <w:noProof/>
               </w:rPr>
               <w:t>7. Trabajo en Equipo</w:t>
@@ -1176,7 +1175,7 @@
         </w:p>
         <w:p>
           <w:pPr>
-            <w:pStyle w:val="TDC2"/>
+            <w:pStyle w:val="TOC2"/>
             <w:tabs>
               <w:tab w:val="right" w:leader="dot" w:pos="9016"/>
             </w:tabs>
@@ -1187,7 +1186,7 @@
           <w:hyperlink w:anchor="_Toc216277256" w:history="1">
             <w:r>
               <w:rPr>
-                <w:rStyle w:val="Hipervnculo"/>
+                <w:rStyle w:val="Hyperlink"/>
                 <w:rFonts w:eastAsia="Times New Roman"/>
                 <w:noProof/>
                 <w:lang w:val="es-419"/>
@@ -1246,7 +1245,7 @@
         </w:p>
         <w:p>
           <w:pPr>
-            <w:pStyle w:val="TDC2"/>
+            <w:pStyle w:val="TOC2"/>
             <w:tabs>
               <w:tab w:val="right" w:leader="dot" w:pos="9016"/>
             </w:tabs>
@@ -1257,7 +1256,7 @@
           <w:hyperlink w:anchor="_Toc216277257" w:history="1">
             <w:r>
               <w:rPr>
-                <w:rStyle w:val="Hipervnculo"/>
+                <w:rStyle w:val="Hyperlink"/>
                 <w:noProof/>
               </w:rPr>
               <w:t>9. Referencias</w:t>
@@ -1501,7 +1500,7 @@
     </w:p>
     <w:p>
       <w:pPr>
-        <w:pStyle w:val="Ttulo2"/>
+        <w:pStyle w:val="Heading2"/>
         <w:rPr>
           <w:rFonts w:eastAsia="Times New Roman"/>
           <w:sz w:val="28"/>
@@ -2311,7 +2310,7 @@
     </w:p>
     <w:p>
       <w:pPr>
-        <w:pStyle w:val="Ttulo2"/>
+        <w:pStyle w:val="Heading2"/>
         <w:rPr>
           <w:rFonts w:eastAsia="Times New Roman"/>
           <w:sz w:val="28"/>
@@ -3065,7 +3064,7 @@
     </w:p>
     <w:p>
       <w:pPr>
-        <w:pStyle w:val="Ttulo2"/>
+        <w:pStyle w:val="Heading2"/>
         <w:rPr>
           <w:rFonts w:eastAsia="Times New Roman"/>
           <w:sz w:val="28"/>
@@ -3686,7 +3685,7 @@
     </w:p>
     <w:p>
       <w:pPr>
-        <w:pStyle w:val="Ttulo2"/>
+        <w:pStyle w:val="Heading2"/>
         <w:rPr>
           <w:rFonts w:eastAsia="Times New Roman"/>
           <w:sz w:val="28"/>
@@ -3857,6 +3856,12 @@
         </w:rPr>
         <w:t>sAsync</w:t>
       </w:r>
+      <w:r>
+        <w:rPr>
+          <w:rFonts w:ascii="Times New Roman" w:eastAsia="Times New Roman" w:hAnsi="Times New Roman" w:cs="Times New Roman"/>
+        </w:rPr>
+        <w:t>F</w:t>
+      </w:r>
       <w:proofErr w:type="spellEnd"/>
     </w:p>
     <w:p>
@@ -4700,62 +4705,163 @@
       <w:pPr>
         <w:rPr>
           <w:rFonts w:ascii="Times New Roman" w:eastAsia="Times New Roman" w:hAnsi="Times New Roman" w:cs="Times New Roman"/>
-          <w:sz w:val="27"/>
-          <w:szCs w:val="27"/>
-        </w:rPr>
-      </w:pPr>
-    </w:p>
-    <w:p>
-      <w:pPr>
-        <w:rPr>
-          <w:rFonts w:ascii="Times New Roman" w:eastAsia="Times New Roman" w:hAnsi="Times New Roman" w:cs="Times New Roman"/>
-          <w:sz w:val="27"/>
-          <w:szCs w:val="27"/>
-        </w:rPr>
-      </w:pPr>
-    </w:p>
-    <w:p>
-      <w:pPr>
-        <w:rPr>
-          <w:rFonts w:ascii="Times New Roman" w:eastAsia="Times New Roman" w:hAnsi="Times New Roman" w:cs="Times New Roman"/>
-          <w:sz w:val="27"/>
-          <w:szCs w:val="27"/>
-        </w:rPr>
-      </w:pPr>
-    </w:p>
-    <w:p>
-      <w:pPr>
-        <w:rPr>
-          <w:rFonts w:ascii="Times New Roman" w:eastAsia="Times New Roman" w:hAnsi="Times New Roman" w:cs="Times New Roman"/>
-          <w:sz w:val="27"/>
-          <w:szCs w:val="27"/>
-        </w:rPr>
-      </w:pPr>
-    </w:p>
-    <w:p>
-      <w:pPr>
-        <w:rPr>
-          <w:rFonts w:ascii="Times New Roman" w:eastAsia="Times New Roman" w:hAnsi="Times New Roman" w:cs="Times New Roman"/>
-          <w:sz w:val="27"/>
-          <w:szCs w:val="27"/>
-        </w:rPr>
-      </w:pPr>
-    </w:p>
-    <w:p>
-      <w:pPr>
-        <w:rPr>
-          <w:rFonts w:ascii="Times New Roman" w:eastAsia="Times New Roman" w:hAnsi="Times New Roman" w:cs="Times New Roman"/>
-          <w:sz w:val="27"/>
-          <w:szCs w:val="27"/>
-        </w:rPr>
-      </w:pPr>
-    </w:p>
-    <w:p>
-      <w:pPr>
-        <w:rPr>
-          <w:rFonts w:ascii="Times New Roman" w:eastAsia="Times New Roman" w:hAnsi="Times New Roman" w:cs="Times New Roman"/>
-          <w:sz w:val="27"/>
-          <w:szCs w:val="27"/>
+        </w:rPr>
+      </w:pPr>
+    </w:p>
+    <w:p>
+      <w:pPr>
+        <w:rPr>
+          <w:rFonts w:ascii="Times New Roman" w:eastAsia="Times New Roman" w:hAnsi="Times New Roman" w:cs="Times New Roman"/>
+          <w:b/>
+          <w:bCs/>
+          <w:sz w:val="28"/>
+          <w:szCs w:val="28"/>
+        </w:rPr>
+      </w:pPr>
+      <w:proofErr w:type="spellStart"/>
+      <w:r>
+        <w:rPr>
+          <w:rFonts w:ascii="Times New Roman" w:eastAsia="Times New Roman" w:hAnsi="Times New Roman" w:cs="Times New Roman"/>
+          <w:b/>
+          <w:bCs/>
+          <w:sz w:val="28"/>
+          <w:szCs w:val="28"/>
+        </w:rPr>
+        <w:t>Tecnologias</w:t>
+      </w:r>
+      <w:proofErr w:type="spellEnd"/>
+      <w:r>
+        <w:rPr>
+          <w:rFonts w:ascii="Times New Roman" w:eastAsia="Times New Roman" w:hAnsi="Times New Roman" w:cs="Times New Roman"/>
+          <w:b/>
+          <w:bCs/>
+          <w:sz w:val="28"/>
+          <w:szCs w:val="28"/>
+        </w:rPr>
+        <w:t xml:space="preserve"> utilizadas</w:t>
+      </w:r>
+    </w:p>
+    <w:p>
+      <w:pPr>
+        <w:pStyle w:val="NormalWeb"/>
+        <w:numPr>
+          <w:ilvl w:val="0"/>
+          <w:numId w:val="6"/>
+        </w:numPr>
+      </w:pPr>
+      <w:r>
+        <w:rPr>
+          <w:b/>
+          <w:bCs/>
+        </w:rPr>
+        <w:t>C#</w:t>
+      </w:r>
+      <w:r>
+        <w:t xml:space="preserve"> (Lenguaje de programación)</w:t>
+      </w:r>
+    </w:p>
+    <w:p>
+      <w:pPr>
+        <w:pStyle w:val="NormalWeb"/>
+        <w:numPr>
+          <w:ilvl w:val="0"/>
+          <w:numId w:val="6"/>
+        </w:numPr>
+      </w:pPr>
+      <w:r>
+        <w:rPr>
+          <w:b/>
+          <w:bCs/>
+        </w:rPr>
+        <w:t>Programación Paralela</w:t>
+      </w:r>
+      <w:r>
+        <w:t xml:space="preserve"> (Concepto principal del proyecto)</w:t>
+      </w:r>
+    </w:p>
+    <w:p>
+      <w:pPr>
+        <w:pStyle w:val="NormalWeb"/>
+        <w:numPr>
+          <w:ilvl w:val="0"/>
+          <w:numId w:val="6"/>
+        </w:numPr>
+      </w:pPr>
+      <w:r>
+        <w:rPr>
+          <w:b/>
+          <w:bCs/>
+        </w:rPr>
+        <w:t>.NET</w:t>
+      </w:r>
+      <w:r>
+        <w:t xml:space="preserve"> (Plataforma/Framework)</w:t>
+      </w:r>
+    </w:p>
+    <w:p>
+      <w:pPr>
+        <w:pStyle w:val="NormalWeb"/>
+        <w:numPr>
+          <w:ilvl w:val="0"/>
+          <w:numId w:val="6"/>
+        </w:numPr>
+      </w:pPr>
+      <w:proofErr w:type="spellStart"/>
+      <w:r>
+        <w:rPr>
+          <w:lang w:val="es-ES"/>
+        </w:rPr>
+        <w:t>Task</w:t>
+      </w:r>
+      <w:proofErr w:type="spellEnd"/>
+      <w:r>
+        <w:rPr>
+          <w:lang w:val="es-ES"/>
+        </w:rPr>
+        <w:t xml:space="preserve"> </w:t>
+      </w:r>
+      <w:proofErr w:type="spellStart"/>
+      <w:r>
+        <w:rPr>
+          <w:lang w:val="es-ES"/>
+        </w:rPr>
+        <w:t>Parallel</w:t>
+      </w:r>
+      <w:proofErr w:type="spellEnd"/>
+      <w:r>
+        <w:rPr>
+          <w:lang w:val="es-ES"/>
+        </w:rPr>
+        <w:t xml:space="preserve"> Library</w:t>
+      </w:r>
+    </w:p>
+    <w:p>
+      <w:pPr>
+        <w:pStyle w:val="NormalWeb"/>
+        <w:numPr>
+          <w:ilvl w:val="0"/>
+          <w:numId w:val="6"/>
+        </w:numPr>
+      </w:pPr>
+      <w:r>
+        <w:rPr>
+          <w:lang w:val="es-ES"/>
+        </w:rPr>
+        <w:t>GitHub</w:t>
+      </w:r>
+    </w:p>
+    <w:p>
+      <w:pPr>
+        <w:pStyle w:val="ListParagraph"/>
+        <w:rPr>
+          <w:rFonts w:ascii="Times New Roman" w:eastAsia="Times New Roman" w:hAnsi="Times New Roman" w:cs="Times New Roman"/>
+        </w:rPr>
+      </w:pPr>
+    </w:p>
+    <w:p>
+      <w:pPr>
+        <w:rPr>
+          <w:rFonts w:ascii="Times New Roman" w:eastAsia="Times New Roman" w:hAnsi="Times New Roman" w:cs="Times New Roman"/>
         </w:rPr>
       </w:pPr>
     </w:p>
@@ -4846,10 +4952,9 @@
           <w:szCs w:val="28"/>
           <w:u w:val="single"/>
         </w:rPr>
-        <w:lastRenderedPageBreak/>
         <w:drawing>
-          <wp:inline distT="0" distB="0" distL="0" distR="0" wp14:anchorId="35570901" wp14:editId="58CBE0EF">
-            <wp:extent cx="6522720" cy="8505696"/>
+          <wp:inline distT="0" distB="0" distL="0" distR="0" wp14:anchorId="35570901" wp14:editId="0860A229">
+            <wp:extent cx="5966224" cy="7780020"/>
             <wp:effectExtent l="0" t="0" r="0" b="0"/>
             <wp:docPr id="1442444707" name="Picture 1" descr="A screenshot of a computer screen&#10;&#10;AI-generated content may be incorrect."/>
             <wp:cNvGraphicFramePr>
@@ -4877,7 +4982,7 @@
                   <pic:spPr>
                     <a:xfrm>
                       <a:off x="0" y="0"/>
-                      <a:ext cx="6529585" cy="8514649"/>
+                      <a:ext cx="5974068" cy="7790248"/>
                     </a:xfrm>
                     <a:prstGeom prst="rect">
                       <a:avLst/>
@@ -4892,7 +4997,7 @@
     </w:p>
     <w:p>
       <w:pPr>
-        <w:pStyle w:val="Ttulo2"/>
+        <w:pStyle w:val="Heading2"/>
         <w:rPr>
           <w:rFonts w:eastAsia="Times New Roman"/>
           <w:sz w:val="28"/>
@@ -5011,7 +5116,7 @@
     </w:p>
     <w:p>
       <w:pPr>
-        <w:pStyle w:val="Ttulo2"/>
+        <w:pStyle w:val="Heading2"/>
         <w:rPr>
           <w:rFonts w:eastAsia="Times New Roman"/>
           <w:sz w:val="28"/>
@@ -5587,7 +5692,7 @@
     <w:p/>
     <w:p>
       <w:pPr>
-        <w:pStyle w:val="Ttulo2"/>
+        <w:pStyle w:val="Heading2"/>
         <w:rPr>
           <w:sz w:val="28"/>
           <w:szCs w:val="28"/>
@@ -5711,10 +5816,10 @@
             <v:path o:extrusionok="f" gradientshapeok="t" o:connecttype="rect"/>
             <o:lock v:ext="edit" aspectratio="t"/>
           </v:shapetype>
-          <v:shape id="_x0000_i1025" type="#_x0000_t75" style="width:500.85pt;height:270.6pt" o:ole="">
+          <v:shape id="_x0000_i1025" type="#_x0000_t75" style="width:500.95pt;height:270.45pt" o:ole="">
             <v:imagedata r:id="rId11" o:title=""/>
           </v:shape>
-          <o:OLEObject Type="Embed" ProgID="Excel.Sheet.12" ShapeID="_x0000_i1025" DrawAspect="Content" ObjectID="_1826891530" r:id="rId12"/>
+          <o:OLEObject Type="Embed" ProgID="Excel.Sheet.12" ShapeID="_x0000_i1025" DrawAspect="Content" ObjectID="_1826992027" r:id="rId12"/>
         </w:object>
       </w:r>
     </w:p>
@@ -5865,7 +5970,7 @@
     </w:p>
     <w:p>
       <w:pPr>
-        <w:pStyle w:val="Ttulo2"/>
+        <w:pStyle w:val="Heading2"/>
         <w:rPr>
           <w:rFonts w:eastAsia="Times New Roman"/>
           <w:lang w:val="es-419"/>
@@ -5984,7 +6089,7 @@
     </w:p>
     <w:p>
       <w:pPr>
-        <w:pStyle w:val="Ttulo2"/>
+        <w:pStyle w:val="Heading2"/>
         <w:rPr>
           <w:rFonts w:eastAsia="Times New Roman"/>
           <w:lang w:val="es-DO"/>
@@ -5993,7 +6098,7 @@
     </w:p>
     <w:p>
       <w:pPr>
-        <w:pStyle w:val="Ttulo2"/>
+        <w:pStyle w:val="Heading2"/>
       </w:pPr>
       <w:bookmarkStart w:id="9" w:name="_Toc216277257"/>
       <w:r>
@@ -6018,7 +6123,6 @@
       <w:r>
         <w:rPr>
           <w:rFonts w:ascii="Times New Roman" w:eastAsia="Times New Roman" w:hAnsi="Times New Roman" w:cs="Times New Roman"/>
-          <w:lang w:val="en-US"/>
         </w:rPr>
         <w:t xml:space="preserve">Microsoft. (s. f.). </w:t>
       </w:r>
@@ -6027,7 +6131,6 @@
           <w:rFonts w:ascii="Times New Roman" w:eastAsia="Times New Roman" w:hAnsi="Times New Roman" w:cs="Times New Roman"/>
           <w:i/>
           <w:iCs/>
-          <w:lang w:val="en-US"/>
         </w:rPr>
         <w:t xml:space="preserve">Clase </w:t>
       </w:r>
@@ -6037,7 +6140,6 @@
           <w:rFonts w:ascii="Times New Roman" w:eastAsia="Times New Roman" w:hAnsi="Times New Roman" w:cs="Times New Roman"/>
           <w:i/>
           <w:iCs/>
-          <w:lang w:val="en-US"/>
         </w:rPr>
         <w:t>ConcurrentDictionary</w:t>
       </w:r>
@@ -6047,7 +6149,6 @@
           <w:rFonts w:ascii="Times New Roman" w:eastAsia="Times New Roman" w:hAnsi="Times New Roman" w:cs="Times New Roman"/>
           <w:i/>
           <w:iCs/>
-          <w:lang w:val="en-US"/>
         </w:rPr>
         <w:t>&lt;</w:t>
       </w:r>
@@ -6057,7 +6158,6 @@
           <w:rFonts w:ascii="Times New Roman" w:eastAsia="Times New Roman" w:hAnsi="Times New Roman" w:cs="Times New Roman"/>
           <w:i/>
           <w:iCs/>
-          <w:lang w:val="en-US"/>
         </w:rPr>
         <w:t>TKey</w:t>
       </w:r>
@@ -6067,14 +6167,30 @@
           <w:rFonts w:ascii="Times New Roman" w:eastAsia="Times New Roman" w:hAnsi="Times New Roman" w:cs="Times New Roman"/>
           <w:i/>
           <w:iCs/>
-          <w:lang w:val="en-US"/>
-        </w:rPr>
-        <w:t>, TValue&gt;</w:t>
-      </w:r>
-      <w:r>
-        <w:rPr>
-          <w:rFonts w:ascii="Times New Roman" w:eastAsia="Times New Roman" w:hAnsi="Times New Roman" w:cs="Times New Roman"/>
-          <w:lang w:val="en-US"/>
+        </w:rPr>
+        <w:t xml:space="preserve">, </w:t>
+      </w:r>
+      <w:proofErr w:type="spellStart"/>
+      <w:r>
+        <w:rPr>
+          <w:rFonts w:ascii="Times New Roman" w:eastAsia="Times New Roman" w:hAnsi="Times New Roman" w:cs="Times New Roman"/>
+          <w:i/>
+          <w:iCs/>
+        </w:rPr>
+        <w:t>TValue</w:t>
+      </w:r>
+      <w:proofErr w:type="spellEnd"/>
+      <w:r>
+        <w:rPr>
+          <w:rFonts w:ascii="Times New Roman" w:eastAsia="Times New Roman" w:hAnsi="Times New Roman" w:cs="Times New Roman"/>
+          <w:i/>
+          <w:iCs/>
+        </w:rPr>
+        <w:t>&gt;</w:t>
+      </w:r>
+      <w:r>
+        <w:rPr>
+          <w:rFonts w:ascii="Times New Roman" w:eastAsia="Times New Roman" w:hAnsi="Times New Roman" w:cs="Times New Roman"/>
         </w:rPr>
         <w:t xml:space="preserve">. </w:t>
       </w:r>
@@ -6088,43 +6204,11 @@
       <w:hyperlink r:id="rId13" w:tgtFrame="_blank" w:history="1">
         <w:r>
           <w:rPr>
-            <w:rStyle w:val="Hipervnculo"/>
+            <w:rStyle w:val="Hyperlink"/>
             <w:rFonts w:ascii="Times New Roman" w:eastAsia="Times New Roman" w:hAnsi="Times New Roman" w:cs="Times New Roman"/>
             <w:lang w:val="es-DO"/>
           </w:rPr>
-          <w:t>https://learn.microsoft.com/es-es/dotnet/api/system.collections.</w:t>
-        </w:r>
-        <w:r>
-          <w:rPr>
-            <w:rStyle w:val="Hipervnculo"/>
-            <w:rFonts w:ascii="Times New Roman" w:eastAsia="Times New Roman" w:hAnsi="Times New Roman" w:cs="Times New Roman"/>
-            <w:lang w:val="es-DO"/>
-          </w:rPr>
-          <w:t>c</w:t>
-        </w:r>
-        <w:r>
-          <w:rPr>
-            <w:rStyle w:val="Hipervnculo"/>
-            <w:rFonts w:ascii="Times New Roman" w:eastAsia="Times New Roman" w:hAnsi="Times New Roman" w:cs="Times New Roman"/>
-            <w:lang w:val="es-DO"/>
-          </w:rPr>
-          <w:t>oncurrent.concurrentdictionary-2</w:t>
-        </w:r>
-        <w:r>
-          <w:rPr>
-            <w:rStyle w:val="Hipervnculo"/>
-            <w:rFonts w:ascii="Times New Roman" w:eastAsia="Times New Roman" w:hAnsi="Times New Roman" w:cs="Times New Roman"/>
-            <w:lang w:val="es-DO"/>
-          </w:rPr>
-          <w:t>?</w:t>
-        </w:r>
-        <w:r>
-          <w:rPr>
-            <w:rStyle w:val="Hipervnculo"/>
-            <w:rFonts w:ascii="Times New Roman" w:eastAsia="Times New Roman" w:hAnsi="Times New Roman" w:cs="Times New Roman"/>
-            <w:lang w:val="es-DO"/>
-          </w:rPr>
-          <w:t>view=net-8.0</w:t>
+          <w:t>https://learn.microsoft.com/es-es/dotnet/api/system.collections.concurrent.concurrentdictionary-2?view=net-8.0</w:t>
         </w:r>
       </w:hyperlink>
     </w:p>
@@ -6181,7 +6265,7 @@
       <w:hyperlink r:id="rId14" w:tgtFrame="_blank" w:history="1">
         <w:r>
           <w:rPr>
-            <w:rStyle w:val="Hipervnculo"/>
+            <w:rStyle w:val="Hyperlink"/>
             <w:rFonts w:ascii="Times New Roman" w:eastAsia="Times New Roman" w:hAnsi="Times New Roman" w:cs="Times New Roman"/>
             <w:lang w:val="es-DO"/>
           </w:rPr>
@@ -6260,7 +6344,7 @@
       <w:hyperlink r:id="rId15" w:tgtFrame="_blank" w:history="1">
         <w:r>
           <w:rPr>
-            <w:rStyle w:val="Hipervnculo"/>
+            <w:rStyle w:val="Hyperlink"/>
             <w:rFonts w:ascii="Times New Roman" w:eastAsia="Times New Roman" w:hAnsi="Times New Roman" w:cs="Times New Roman"/>
             <w:lang w:val="es-DO"/>
           </w:rPr>
@@ -6341,7 +6425,7 @@
       <w:hyperlink r:id="rId16" w:tgtFrame="_blank" w:history="1">
         <w:r>
           <w:rPr>
-            <w:rStyle w:val="Hipervnculo"/>
+            <w:rStyle w:val="Hyperlink"/>
             <w:rFonts w:ascii="Times New Roman" w:eastAsia="Times New Roman" w:hAnsi="Times New Roman" w:cs="Times New Roman"/>
             <w:lang w:val="es-DO"/>
           </w:rPr>
@@ -6381,6 +6465,603 @@
           <w:lang w:val="es-DO"/>
         </w:rPr>
         <w:br/>
+      </w:r>
+    </w:p>
+    <w:p>
+      <w:pPr>
+        <w:rPr>
+          <w:rFonts w:ascii="Times New Roman" w:eastAsia="Times New Roman" w:hAnsi="Times New Roman" w:cs="Times New Roman"/>
+          <w:b/>
+          <w:bCs/>
+          <w:sz w:val="28"/>
+          <w:szCs w:val="28"/>
+          <w:lang w:val="es-DO"/>
+        </w:rPr>
+      </w:pPr>
+    </w:p>
+    <w:p>
+      <w:pPr>
+        <w:rPr>
+          <w:rFonts w:ascii="Times New Roman" w:eastAsia="Times New Roman" w:hAnsi="Times New Roman" w:cs="Times New Roman"/>
+          <w:b/>
+          <w:bCs/>
+          <w:sz w:val="28"/>
+          <w:szCs w:val="28"/>
+          <w:lang w:val="es-DO"/>
+        </w:rPr>
+      </w:pPr>
+    </w:p>
+    <w:p>
+      <w:pPr>
+        <w:pStyle w:val="Heading1"/>
+        <w:rPr>
+          <w:rFonts w:eastAsia="Times New Roman"/>
+          <w:lang w:val="es-DO"/>
+        </w:rPr>
+      </w:pPr>
+      <w:r>
+        <w:rPr>
+          <w:rFonts w:eastAsia="Times New Roman"/>
+          <w:lang w:val="es-DO"/>
+        </w:rPr>
+        <w:lastRenderedPageBreak/>
+        <w:t>10.</w:t>
+      </w:r>
+      <w:r>
+        <w:rPr>
+          <w:rFonts w:eastAsia="Times New Roman"/>
+          <w:lang w:val="es-DO"/>
+        </w:rPr>
+        <w:t>Anexos</w:t>
+      </w:r>
+    </w:p>
+    <w:p>
+      <w:pPr>
+        <w:pStyle w:val="ListParagraph"/>
+        <w:numPr>
+          <w:ilvl w:val="0"/>
+          <w:numId w:val="5"/>
+        </w:numPr>
+        <w:rPr>
+          <w:rFonts w:ascii="Times New Roman" w:eastAsia="Times New Roman" w:hAnsi="Times New Roman" w:cs="Times New Roman"/>
+          <w:b/>
+          <w:bCs/>
+          <w:sz w:val="28"/>
+          <w:szCs w:val="28"/>
+          <w:lang w:val="es-DO"/>
+        </w:rPr>
+      </w:pPr>
+      <w:r>
+        <w:rPr>
+          <w:rFonts w:ascii="Times New Roman" w:eastAsia="Times New Roman" w:hAnsi="Times New Roman" w:cs="Times New Roman"/>
+          <w:b/>
+          <w:bCs/>
+          <w:sz w:val="28"/>
+          <w:szCs w:val="28"/>
+          <w:lang w:val="es-DO"/>
+        </w:rPr>
+        <w:t xml:space="preserve">Manual de </w:t>
+      </w:r>
+      <w:r>
+        <w:rPr>
+          <w:rFonts w:ascii="Times New Roman" w:eastAsia="Times New Roman" w:hAnsi="Times New Roman" w:cs="Times New Roman"/>
+          <w:b/>
+          <w:bCs/>
+          <w:sz w:val="28"/>
+          <w:szCs w:val="28"/>
+          <w:lang w:val="es-DO"/>
+        </w:rPr>
+        <w:t>ejecución</w:t>
+      </w:r>
+    </w:p>
+    <w:p>
+      <w:pPr>
+        <w:pStyle w:val="ListParagraph"/>
+        <w:rPr>
+          <w:rFonts w:ascii="Times New Roman" w:eastAsia="Times New Roman" w:hAnsi="Times New Roman" w:cs="Times New Roman"/>
+          <w:lang w:val="es-DO"/>
+        </w:rPr>
+      </w:pPr>
+      <w:proofErr w:type="spellStart"/>
+      <w:r>
+        <w:rPr>
+          <w:rFonts w:ascii="Times New Roman" w:eastAsia="Times New Roman" w:hAnsi="Times New Roman" w:cs="Times New Roman"/>
+          <w:i/>
+          <w:iCs/>
+          <w:lang w:val="es-DO"/>
+        </w:rPr>
+        <w:t>Pre-requisitos</w:t>
+      </w:r>
+      <w:proofErr w:type="spellEnd"/>
+      <w:r>
+        <w:rPr>
+          <w:rFonts w:ascii="Times New Roman" w:eastAsia="Times New Roman" w:hAnsi="Times New Roman" w:cs="Times New Roman"/>
+          <w:lang w:val="es-DO"/>
+        </w:rPr>
+        <w:t xml:space="preserve">: </w:t>
+      </w:r>
+    </w:p>
+    <w:p>
+      <w:pPr>
+        <w:pStyle w:val="ListParagraph"/>
+        <w:rPr>
+          <w:rFonts w:ascii="Times New Roman" w:eastAsia="Times New Roman" w:hAnsi="Times New Roman" w:cs="Times New Roman"/>
+          <w:lang w:val="es-DO"/>
+        </w:rPr>
+      </w:pPr>
+      <w:r>
+        <w:rPr>
+          <w:rFonts w:ascii="Times New Roman" w:eastAsia="Times New Roman" w:hAnsi="Times New Roman" w:cs="Times New Roman"/>
+          <w:lang w:val="es-DO"/>
+        </w:rPr>
+        <w:t>T</w:t>
+      </w:r>
+      <w:r>
+        <w:rPr>
+          <w:rFonts w:ascii="Times New Roman" w:eastAsia="Times New Roman" w:hAnsi="Times New Roman" w:cs="Times New Roman"/>
+          <w:lang w:val="es-DO"/>
+        </w:rPr>
+        <w:t xml:space="preserve">ener .NET instalado en el </w:t>
+      </w:r>
+      <w:r>
+        <w:rPr>
+          <w:rFonts w:ascii="Times New Roman" w:eastAsia="Times New Roman" w:hAnsi="Times New Roman" w:cs="Times New Roman"/>
+          <w:lang w:val="es-DO"/>
+        </w:rPr>
+        <w:t>dispositivo, tanto su SDK como el</w:t>
+      </w:r>
+      <w:r>
+        <w:rPr>
+          <w:rFonts w:ascii="Times New Roman" w:eastAsia="Times New Roman" w:hAnsi="Times New Roman" w:cs="Times New Roman"/>
+          <w:lang w:val="es-DO"/>
+        </w:rPr>
+        <w:t xml:space="preserve"> </w:t>
+      </w:r>
+      <w:proofErr w:type="spellStart"/>
+      <w:r>
+        <w:rPr>
+          <w:rFonts w:ascii="Times New Roman" w:eastAsia="Times New Roman" w:hAnsi="Times New Roman" w:cs="Times New Roman"/>
+          <w:lang w:val="es-DO"/>
+        </w:rPr>
+        <w:t>metodo</w:t>
+      </w:r>
+      <w:proofErr w:type="spellEnd"/>
+      <w:r>
+        <w:rPr>
+          <w:rFonts w:ascii="Times New Roman" w:eastAsia="Times New Roman" w:hAnsi="Times New Roman" w:cs="Times New Roman"/>
+          <w:lang w:val="es-DO"/>
+        </w:rPr>
+        <w:t xml:space="preserve"> de ejecución </w:t>
+      </w:r>
+      <w:proofErr w:type="spellStart"/>
+      <w:r>
+        <w:rPr>
+          <w:rFonts w:ascii="Times New Roman" w:eastAsia="Times New Roman" w:hAnsi="Times New Roman" w:cs="Times New Roman"/>
+          <w:lang w:val="es-DO"/>
+        </w:rPr>
+        <w:t>dotnet</w:t>
+      </w:r>
+      <w:proofErr w:type="spellEnd"/>
+    </w:p>
+    <w:p>
+      <w:pPr>
+        <w:pStyle w:val="ListParagraph"/>
+        <w:rPr>
+          <w:rFonts w:ascii="Times New Roman" w:eastAsia="Times New Roman" w:hAnsi="Times New Roman" w:cs="Times New Roman"/>
+          <w:lang w:val="es-DO"/>
+        </w:rPr>
+      </w:pPr>
+    </w:p>
+    <w:p>
+      <w:pPr>
+        <w:pStyle w:val="ListParagraph"/>
+        <w:rPr>
+          <w:rFonts w:ascii="Times New Roman" w:eastAsia="Times New Roman" w:hAnsi="Times New Roman" w:cs="Times New Roman"/>
+          <w:i/>
+          <w:iCs/>
+          <w:lang w:val="es-DO"/>
+        </w:rPr>
+      </w:pPr>
+      <w:r>
+        <w:rPr>
+          <w:rFonts w:ascii="Times New Roman" w:eastAsia="Times New Roman" w:hAnsi="Times New Roman" w:cs="Times New Roman"/>
+          <w:i/>
+          <w:iCs/>
+          <w:lang w:val="es-DO"/>
+        </w:rPr>
+        <w:t>Pasos para ejecutar:</w:t>
+      </w:r>
+    </w:p>
+    <w:p>
+      <w:pPr>
+        <w:pStyle w:val="ListParagraph"/>
+        <w:rPr>
+          <w:rFonts w:ascii="Times New Roman" w:eastAsia="Times New Roman" w:hAnsi="Times New Roman" w:cs="Times New Roman"/>
+          <w:lang w:val="es-DO"/>
+        </w:rPr>
+      </w:pPr>
+      <w:r>
+        <w:rPr>
+          <w:rFonts w:ascii="Times New Roman" w:eastAsia="Times New Roman" w:hAnsi="Times New Roman" w:cs="Times New Roman"/>
+          <w:lang w:val="es-DO"/>
+        </w:rPr>
+        <w:t>1-Clonar el repo:</w:t>
+      </w:r>
+    </w:p>
+    <w:p>
+      <w:pPr>
+        <w:pStyle w:val="ListParagraph"/>
+        <w:rPr>
+          <w:rFonts w:ascii="Times New Roman" w:eastAsia="Times New Roman" w:hAnsi="Times New Roman" w:cs="Times New Roman"/>
+          <w:u w:val="single"/>
+          <w:lang w:val="en-US"/>
+        </w:rPr>
+      </w:pPr>
+      <w:r>
+        <w:rPr>
+          <w:rFonts w:ascii="Times New Roman" w:eastAsia="Times New Roman" w:hAnsi="Times New Roman" w:cs="Times New Roman"/>
+          <w:u w:val="single"/>
+          <w:lang w:val="en-US"/>
+        </w:rPr>
+        <w:t>git clone https://github.com/sebas-gith/ProyectoFinalParalela.git</w:t>
+      </w:r>
+    </w:p>
+    <w:p>
+      <w:pPr>
+        <w:pStyle w:val="ListParagraph"/>
+        <w:rPr>
+          <w:rFonts w:ascii="Times New Roman" w:eastAsia="Times New Roman" w:hAnsi="Times New Roman" w:cs="Times New Roman"/>
+          <w:u w:val="single"/>
+          <w:lang w:val="es-DO"/>
+        </w:rPr>
+      </w:pPr>
+      <w:r>
+        <w:rPr>
+          <w:rFonts w:ascii="Times New Roman" w:eastAsia="Times New Roman" w:hAnsi="Times New Roman" w:cs="Times New Roman"/>
+          <w:u w:val="single"/>
+          <w:lang w:val="es-DO"/>
+        </w:rPr>
+        <w:t xml:space="preserve">cd </w:t>
+      </w:r>
+      <w:proofErr w:type="spellStart"/>
+      <w:r>
+        <w:rPr>
+          <w:rFonts w:ascii="Times New Roman" w:eastAsia="Times New Roman" w:hAnsi="Times New Roman" w:cs="Times New Roman"/>
+          <w:u w:val="single"/>
+          <w:lang w:val="es-DO"/>
+        </w:rPr>
+        <w:t>ProyectoFinalParalela</w:t>
+      </w:r>
+      <w:proofErr w:type="spellEnd"/>
+    </w:p>
+    <w:p>
+      <w:pPr>
+        <w:pStyle w:val="ListParagraph"/>
+        <w:rPr>
+          <w:rFonts w:ascii="Times New Roman" w:eastAsia="Times New Roman" w:hAnsi="Times New Roman" w:cs="Times New Roman"/>
+          <w:lang w:val="es-DO"/>
+        </w:rPr>
+      </w:pPr>
+    </w:p>
+    <w:p>
+      <w:pPr>
+        <w:pStyle w:val="ListParagraph"/>
+        <w:rPr>
+          <w:rFonts w:ascii="Times New Roman" w:eastAsia="Times New Roman" w:hAnsi="Times New Roman" w:cs="Times New Roman"/>
+          <w:lang w:val="es-DO"/>
+        </w:rPr>
+      </w:pPr>
+      <w:r>
+        <w:rPr>
+          <w:rFonts w:ascii="Times New Roman" w:eastAsia="Times New Roman" w:hAnsi="Times New Roman" w:cs="Times New Roman"/>
+          <w:lang w:val="es-DO"/>
+        </w:rPr>
+        <w:t>2-</w:t>
+      </w:r>
+      <w:r>
+        <w:rPr>
+          <w:rFonts w:ascii="Times New Roman" w:eastAsia="Times New Roman" w:hAnsi="Times New Roman" w:cs="Times New Roman"/>
+          <w:lang w:val="es-DO"/>
+        </w:rPr>
+        <w:t xml:space="preserve">Ubicate en la carpeta que contiene el </w:t>
+      </w:r>
+      <w:r>
+        <w:rPr>
+          <w:rFonts w:ascii="Times New Roman" w:eastAsia="Times New Roman" w:hAnsi="Times New Roman" w:cs="Times New Roman"/>
+          <w:lang w:val="es-DO"/>
+        </w:rPr>
+        <w:t>archivo .</w:t>
+      </w:r>
+      <w:proofErr w:type="spellStart"/>
+      <w:r>
+        <w:rPr>
+          <w:rFonts w:ascii="Times New Roman" w:eastAsia="Times New Roman" w:hAnsi="Times New Roman" w:cs="Times New Roman"/>
+          <w:lang w:val="es-DO"/>
+        </w:rPr>
+        <w:t>csproj</w:t>
+      </w:r>
+      <w:proofErr w:type="spellEnd"/>
+    </w:p>
+    <w:p>
+      <w:pPr>
+        <w:pStyle w:val="ListParagraph"/>
+        <w:rPr>
+          <w:rFonts w:ascii="Times New Roman" w:eastAsia="Times New Roman" w:hAnsi="Times New Roman" w:cs="Times New Roman"/>
+          <w:lang w:val="es-DO"/>
+        </w:rPr>
+      </w:pPr>
+    </w:p>
+    <w:p>
+      <w:pPr>
+        <w:pStyle w:val="ListParagraph"/>
+        <w:rPr>
+          <w:rFonts w:ascii="Times New Roman" w:eastAsia="Times New Roman" w:hAnsi="Times New Roman" w:cs="Times New Roman"/>
+          <w:lang w:val="es-DO"/>
+        </w:rPr>
+      </w:pPr>
+      <w:r>
+        <w:rPr>
+          <w:rFonts w:ascii="Times New Roman" w:eastAsia="Times New Roman" w:hAnsi="Times New Roman" w:cs="Times New Roman"/>
+          <w:lang w:val="es-DO"/>
+        </w:rPr>
+        <w:t>3-Ejecutar el programa utilizando</w:t>
+      </w:r>
+    </w:p>
+    <w:p>
+      <w:pPr>
+        <w:pStyle w:val="ListParagraph"/>
+        <w:rPr>
+          <w:rFonts w:ascii="Times New Roman" w:eastAsia="Times New Roman" w:hAnsi="Times New Roman" w:cs="Times New Roman"/>
+          <w:u w:val="single"/>
+          <w:lang w:val="es-DO"/>
+        </w:rPr>
+      </w:pPr>
+      <w:proofErr w:type="spellStart"/>
+      <w:r>
+        <w:rPr>
+          <w:rFonts w:ascii="Times New Roman" w:eastAsia="Times New Roman" w:hAnsi="Times New Roman" w:cs="Times New Roman"/>
+          <w:u w:val="single"/>
+          <w:lang w:val="es-DO"/>
+        </w:rPr>
+        <w:t>dotnet</w:t>
+      </w:r>
+      <w:proofErr w:type="spellEnd"/>
+      <w:r>
+        <w:rPr>
+          <w:rFonts w:ascii="Times New Roman" w:eastAsia="Times New Roman" w:hAnsi="Times New Roman" w:cs="Times New Roman"/>
+          <w:u w:val="single"/>
+          <w:lang w:val="es-DO"/>
+        </w:rPr>
+        <w:t xml:space="preserve"> run</w:t>
+      </w:r>
+    </w:p>
+    <w:p>
+      <w:pPr>
+        <w:pStyle w:val="ListParagraph"/>
+        <w:numPr>
+          <w:ilvl w:val="0"/>
+          <w:numId w:val="5"/>
+        </w:numPr>
+        <w:rPr>
+          <w:rFonts w:ascii="Times New Roman" w:eastAsia="Times New Roman" w:hAnsi="Times New Roman" w:cs="Times New Roman"/>
+          <w:b/>
+          <w:bCs/>
+          <w:sz w:val="28"/>
+          <w:szCs w:val="28"/>
+          <w:lang w:val="es-DO"/>
+        </w:rPr>
+      </w:pPr>
+      <w:proofErr w:type="gramStart"/>
+      <w:r>
+        <w:rPr>
+          <w:rFonts w:ascii="Times New Roman" w:eastAsia="Times New Roman" w:hAnsi="Times New Roman" w:cs="Times New Roman"/>
+          <w:b/>
+          <w:bCs/>
+          <w:sz w:val="28"/>
+          <w:szCs w:val="28"/>
+          <w:lang w:val="es-DO"/>
+        </w:rPr>
+        <w:t>Link</w:t>
+      </w:r>
+      <w:proofErr w:type="gramEnd"/>
+      <w:r>
+        <w:rPr>
+          <w:rFonts w:ascii="Times New Roman" w:eastAsia="Times New Roman" w:hAnsi="Times New Roman" w:cs="Times New Roman"/>
+          <w:b/>
+          <w:bCs/>
+          <w:sz w:val="28"/>
+          <w:szCs w:val="28"/>
+          <w:lang w:val="es-DO"/>
+        </w:rPr>
+        <w:t xml:space="preserve"> del repositorio</w:t>
+      </w:r>
+    </w:p>
+    <w:p>
+      <w:pPr>
+        <w:pStyle w:val="ListParagraph"/>
+        <w:rPr>
+          <w:rFonts w:ascii="Times New Roman" w:eastAsia="Times New Roman" w:hAnsi="Times New Roman" w:cs="Times New Roman"/>
+          <w:lang w:val="es-DO"/>
+        </w:rPr>
+      </w:pPr>
+      <w:hyperlink r:id="rId17" w:history="1">
+        <w:r>
+          <w:rPr>
+            <w:rStyle w:val="Hyperlink"/>
+            <w:rFonts w:ascii="Times New Roman" w:eastAsia="Times New Roman" w:hAnsi="Times New Roman" w:cs="Times New Roman"/>
+            <w:lang w:val="es-DO"/>
+          </w:rPr>
+          <w:t>https://github.com/sebas-gith/ProyectoFinalParalela</w:t>
+        </w:r>
+      </w:hyperlink>
+    </w:p>
+    <w:p>
+      <w:pPr>
+        <w:pStyle w:val="ListParagraph"/>
+        <w:rPr>
+          <w:rFonts w:ascii="Times New Roman" w:eastAsia="Times New Roman" w:hAnsi="Times New Roman" w:cs="Times New Roman"/>
+          <w:lang w:val="es-DO"/>
+        </w:rPr>
+      </w:pPr>
+    </w:p>
+    <w:p>
+      <w:pPr>
+        <w:pStyle w:val="ListParagraph"/>
+        <w:rPr>
+          <w:rFonts w:ascii="Times New Roman" w:eastAsia="Times New Roman" w:hAnsi="Times New Roman" w:cs="Times New Roman"/>
+          <w:lang w:val="es-DO"/>
+        </w:rPr>
+      </w:pPr>
+    </w:p>
+    <w:p>
+      <w:pPr>
+        <w:pStyle w:val="ListParagraph"/>
+        <w:numPr>
+          <w:ilvl w:val="0"/>
+          <w:numId w:val="5"/>
+        </w:numPr>
+        <w:rPr>
+          <w:rFonts w:ascii="Times New Roman" w:eastAsia="Times New Roman" w:hAnsi="Times New Roman" w:cs="Times New Roman"/>
+          <w:b/>
+          <w:bCs/>
+          <w:sz w:val="28"/>
+          <w:szCs w:val="28"/>
+          <w:lang w:val="es-DO"/>
+        </w:rPr>
+      </w:pPr>
+      <w:r>
+        <w:rPr>
+          <w:rFonts w:ascii="Times New Roman" w:eastAsia="Times New Roman" w:hAnsi="Times New Roman" w:cs="Times New Roman"/>
+          <w:b/>
+          <w:bCs/>
+          <w:sz w:val="28"/>
+          <w:szCs w:val="28"/>
+          <w:lang w:val="es-DO"/>
+        </w:rPr>
+        <w:t>C</w:t>
+      </w:r>
+      <w:r>
+        <w:rPr>
+          <w:rFonts w:ascii="Times New Roman" w:eastAsia="Times New Roman" w:hAnsi="Times New Roman" w:cs="Times New Roman"/>
+          <w:b/>
+          <w:bCs/>
+          <w:sz w:val="28"/>
+          <w:szCs w:val="28"/>
+          <w:lang w:val="es-DO"/>
+        </w:rPr>
+        <w:t>apturas adicionales</w:t>
+      </w:r>
+      <w:r>
+        <w:rPr>
+          <w:noProof/>
+          <w:lang w:val="es-DO"/>
+        </w:rPr>
+        <w:drawing>
+          <wp:inline distT="0" distB="0" distL="0" distR="0" wp14:anchorId="2275942C" wp14:editId="485FD369">
+            <wp:extent cx="5772131" cy="3480867"/>
+            <wp:effectExtent l="0" t="0" r="635" b="5715"/>
+            <wp:docPr id="1127469563" name="Picture 1"/>
+            <wp:cNvGraphicFramePr>
+              <a:graphicFrameLocks xmlns:a="http://schemas.openxmlformats.org/drawingml/2006/main" noChangeAspect="1"/>
+            </wp:cNvGraphicFramePr>
+            <a:graphic xmlns:a="http://schemas.openxmlformats.org/drawingml/2006/main">
+              <a:graphicData uri="http://schemas.openxmlformats.org/drawingml/2006/picture">
+                <pic:pic xmlns:pic="http://schemas.openxmlformats.org/drawingml/2006/picture">
+                  <pic:nvPicPr>
+                    <pic:cNvPr id="1127469563" name="Picture 1127469563"/>
+                    <pic:cNvPicPr/>
+                  </pic:nvPicPr>
+                  <pic:blipFill>
+                    <a:blip r:embed="rId18">
+                      <a:extLst>
+                        <a:ext uri="{28A0092B-C50C-407E-A947-70E740481C1C}">
+                          <a14:useLocalDpi xmlns:a14="http://schemas.microsoft.com/office/drawing/2010/main" val="0"/>
+                        </a:ext>
+                      </a:extLst>
+                    </a:blip>
+                    <a:stretch>
+                      <a:fillRect/>
+                    </a:stretch>
+                  </pic:blipFill>
+                  <pic:spPr>
+                    <a:xfrm>
+                      <a:off x="0" y="0"/>
+                      <a:ext cx="5793134" cy="3493533"/>
+                    </a:xfrm>
+                    <a:prstGeom prst="rect">
+                      <a:avLst/>
+                    </a:prstGeom>
+                  </pic:spPr>
+                </pic:pic>
+              </a:graphicData>
+            </a:graphic>
+          </wp:inline>
+        </w:drawing>
+      </w:r>
+    </w:p>
+    <w:p>
+      <w:pPr>
+        <w:pStyle w:val="ListParagraph"/>
+        <w:numPr>
+          <w:ilvl w:val="0"/>
+          <w:numId w:val="5"/>
+        </w:numPr>
+        <w:rPr>
+          <w:rFonts w:ascii="Times New Roman" w:eastAsia="Times New Roman" w:hAnsi="Times New Roman" w:cs="Times New Roman"/>
+          <w:b/>
+          <w:bCs/>
+          <w:sz w:val="28"/>
+          <w:szCs w:val="28"/>
+          <w:lang w:val="es-DO"/>
+        </w:rPr>
+      </w:pPr>
+      <w:r>
+        <w:rPr>
+          <w:noProof/>
+          <w:lang w:val="es-DO"/>
+        </w:rPr>
+        <w:lastRenderedPageBreak/>
+        <w:drawing>
+          <wp:inline distT="0" distB="0" distL="0" distR="0" wp14:anchorId="717BAF12" wp14:editId="7D6E2E01">
+            <wp:extent cx="5648325" cy="3514725"/>
+            <wp:effectExtent l="0" t="0" r="9525" b="9525"/>
+            <wp:docPr id="2129147019" name="Picture 2"/>
+            <wp:cNvGraphicFramePr>
+              <a:graphicFrameLocks xmlns:a="http://schemas.openxmlformats.org/drawingml/2006/main" noChangeAspect="1"/>
+            </wp:cNvGraphicFramePr>
+            <a:graphic xmlns:a="http://schemas.openxmlformats.org/drawingml/2006/main">
+              <a:graphicData uri="http://schemas.openxmlformats.org/drawingml/2006/picture">
+                <pic:pic xmlns:pic="http://schemas.openxmlformats.org/drawingml/2006/picture">
+                  <pic:nvPicPr>
+                    <pic:cNvPr id="2129147019" name="Picture 2129147019"/>
+                    <pic:cNvPicPr/>
+                  </pic:nvPicPr>
+                  <pic:blipFill>
+                    <a:blip r:embed="rId10">
+                      <a:extLst>
+                        <a:ext uri="{28A0092B-C50C-407E-A947-70E740481C1C}">
+                          <a14:useLocalDpi xmlns:a14="http://schemas.microsoft.com/office/drawing/2010/main" val="0"/>
+                        </a:ext>
+                      </a:extLst>
+                    </a:blip>
+                    <a:stretch>
+                      <a:fillRect/>
+                    </a:stretch>
+                  </pic:blipFill>
+                  <pic:spPr>
+                    <a:xfrm>
+                      <a:off x="0" y="0"/>
+                      <a:ext cx="5648325" cy="3514725"/>
+                    </a:xfrm>
+                    <a:prstGeom prst="rect">
+                      <a:avLst/>
+                    </a:prstGeom>
+                  </pic:spPr>
+                </pic:pic>
+              </a:graphicData>
+            </a:graphic>
+          </wp:inline>
+        </w:drawing>
       </w:r>
     </w:p>
     <w:sectPr>
@@ -6919,6 +7600,231 @@
       </w:rPr>
     </w:lvl>
   </w:abstractNum>
+  <w:abstractNum w:abstractNumId="4" w15:restartNumberingAfterBreak="0">
+    <w:nsid w:val="5D8D273F"/>
+    <w:multiLevelType w:val="hybridMultilevel"/>
+    <w:tmpl w:val="66E6EC40"/>
+    <w:lvl w:ilvl="0" w:tplc="04090001">
+      <w:numFmt w:val="bullet"/>
+      <w:lvlText w:val=""/>
+      <w:lvlJc w:val="left"/>
+      <w:pPr>
+        <w:ind w:left="720" w:hanging="360"/>
+      </w:pPr>
+      <w:rPr>
+        <w:rFonts w:ascii="Symbol" w:eastAsia="Times New Roman" w:hAnsi="Symbol" w:cs="Times New Roman" w:hint="default"/>
+      </w:rPr>
+    </w:lvl>
+    <w:lvl w:ilvl="1" w:tplc="04090003" w:tentative="1">
+      <w:start w:val="1"/>
+      <w:numFmt w:val="bullet"/>
+      <w:lvlText w:val="o"/>
+      <w:lvlJc w:val="left"/>
+      <w:pPr>
+        <w:ind w:left="1440" w:hanging="360"/>
+      </w:pPr>
+      <w:rPr>
+        <w:rFonts w:ascii="Courier New" w:hAnsi="Courier New" w:cs="Courier New" w:hint="default"/>
+      </w:rPr>
+    </w:lvl>
+    <w:lvl w:ilvl="2" w:tplc="04090005" w:tentative="1">
+      <w:start w:val="1"/>
+      <w:numFmt w:val="bullet"/>
+      <w:lvlText w:val=""/>
+      <w:lvlJc w:val="left"/>
+      <w:pPr>
+        <w:ind w:left="2160" w:hanging="360"/>
+      </w:pPr>
+      <w:rPr>
+        <w:rFonts w:ascii="Wingdings" w:hAnsi="Wingdings" w:hint="default"/>
+      </w:rPr>
+    </w:lvl>
+    <w:lvl w:ilvl="3" w:tplc="04090001" w:tentative="1">
+      <w:start w:val="1"/>
+      <w:numFmt w:val="bullet"/>
+      <w:lvlText w:val=""/>
+      <w:lvlJc w:val="left"/>
+      <w:pPr>
+        <w:ind w:left="2880" w:hanging="360"/>
+      </w:pPr>
+      <w:rPr>
+        <w:rFonts w:ascii="Symbol" w:hAnsi="Symbol" w:hint="default"/>
+      </w:rPr>
+    </w:lvl>
+    <w:lvl w:ilvl="4" w:tplc="04090003" w:tentative="1">
+      <w:start w:val="1"/>
+      <w:numFmt w:val="bullet"/>
+      <w:lvlText w:val="o"/>
+      <w:lvlJc w:val="left"/>
+      <w:pPr>
+        <w:ind w:left="3600" w:hanging="360"/>
+      </w:pPr>
+      <w:rPr>
+        <w:rFonts w:ascii="Courier New" w:hAnsi="Courier New" w:cs="Courier New" w:hint="default"/>
+      </w:rPr>
+    </w:lvl>
+    <w:lvl w:ilvl="5" w:tplc="04090005" w:tentative="1">
+      <w:start w:val="1"/>
+      <w:numFmt w:val="bullet"/>
+      <w:lvlText w:val=""/>
+      <w:lvlJc w:val="left"/>
+      <w:pPr>
+        <w:ind w:left="4320" w:hanging="360"/>
+      </w:pPr>
+      <w:rPr>
+        <w:rFonts w:ascii="Wingdings" w:hAnsi="Wingdings" w:hint="default"/>
+      </w:rPr>
+    </w:lvl>
+    <w:lvl w:ilvl="6" w:tplc="04090001" w:tentative="1">
+      <w:start w:val="1"/>
+      <w:numFmt w:val="bullet"/>
+      <w:lvlText w:val=""/>
+      <w:lvlJc w:val="left"/>
+      <w:pPr>
+        <w:ind w:left="5040" w:hanging="360"/>
+      </w:pPr>
+      <w:rPr>
+        <w:rFonts w:ascii="Symbol" w:hAnsi="Symbol" w:hint="default"/>
+      </w:rPr>
+    </w:lvl>
+    <w:lvl w:ilvl="7" w:tplc="04090003" w:tentative="1">
+      <w:start w:val="1"/>
+      <w:numFmt w:val="bullet"/>
+      <w:lvlText w:val="o"/>
+      <w:lvlJc w:val="left"/>
+      <w:pPr>
+        <w:ind w:left="5760" w:hanging="360"/>
+      </w:pPr>
+      <w:rPr>
+        <w:rFonts w:ascii="Courier New" w:hAnsi="Courier New" w:cs="Courier New" w:hint="default"/>
+      </w:rPr>
+    </w:lvl>
+    <w:lvl w:ilvl="8" w:tplc="04090005" w:tentative="1">
+      <w:start w:val="1"/>
+      <w:numFmt w:val="bullet"/>
+      <w:lvlText w:val=""/>
+      <w:lvlJc w:val="left"/>
+      <w:pPr>
+        <w:ind w:left="6480" w:hanging="360"/>
+      </w:pPr>
+      <w:rPr>
+        <w:rFonts w:ascii="Wingdings" w:hAnsi="Wingdings" w:hint="default"/>
+      </w:rPr>
+    </w:lvl>
+  </w:abstractNum>
+  <w:abstractNum w:abstractNumId="5" w15:restartNumberingAfterBreak="0">
+    <w:nsid w:val="5FE06711"/>
+    <w:multiLevelType w:val="hybridMultilevel"/>
+    <w:tmpl w:val="CD50350E"/>
+    <w:lvl w:ilvl="0" w:tplc="04090001">
+      <w:start w:val="1"/>
+      <w:numFmt w:val="bullet"/>
+      <w:lvlText w:val=""/>
+      <w:lvlJc w:val="left"/>
+      <w:pPr>
+        <w:ind w:left="720" w:hanging="360"/>
+      </w:pPr>
+      <w:rPr>
+        <w:rFonts w:ascii="Symbol" w:hAnsi="Symbol" w:hint="default"/>
+      </w:rPr>
+    </w:lvl>
+    <w:lvl w:ilvl="1" w:tplc="04090003" w:tentative="1">
+      <w:start w:val="1"/>
+      <w:numFmt w:val="bullet"/>
+      <w:lvlText w:val="o"/>
+      <w:lvlJc w:val="left"/>
+      <w:pPr>
+        <w:ind w:left="1440" w:hanging="360"/>
+      </w:pPr>
+      <w:rPr>
+        <w:rFonts w:ascii="Courier New" w:hAnsi="Courier New" w:cs="Courier New" w:hint="default"/>
+      </w:rPr>
+    </w:lvl>
+    <w:lvl w:ilvl="2" w:tplc="04090005" w:tentative="1">
+      <w:start w:val="1"/>
+      <w:numFmt w:val="bullet"/>
+      <w:lvlText w:val=""/>
+      <w:lvlJc w:val="left"/>
+      <w:pPr>
+        <w:ind w:left="2160" w:hanging="360"/>
+      </w:pPr>
+      <w:rPr>
+        <w:rFonts w:ascii="Wingdings" w:hAnsi="Wingdings" w:hint="default"/>
+      </w:rPr>
+    </w:lvl>
+    <w:lvl w:ilvl="3" w:tplc="04090001" w:tentative="1">
+      <w:start w:val="1"/>
+      <w:numFmt w:val="bullet"/>
+      <w:lvlText w:val=""/>
+      <w:lvlJc w:val="left"/>
+      <w:pPr>
+        <w:ind w:left="2880" w:hanging="360"/>
+      </w:pPr>
+      <w:rPr>
+        <w:rFonts w:ascii="Symbol" w:hAnsi="Symbol" w:hint="default"/>
+      </w:rPr>
+    </w:lvl>
+    <w:lvl w:ilvl="4" w:tplc="04090003" w:tentative="1">
+      <w:start w:val="1"/>
+      <w:numFmt w:val="bullet"/>
+      <w:lvlText w:val="o"/>
+      <w:lvlJc w:val="left"/>
+      <w:pPr>
+        <w:ind w:left="3600" w:hanging="360"/>
+      </w:pPr>
+      <w:rPr>
+        <w:rFonts w:ascii="Courier New" w:hAnsi="Courier New" w:cs="Courier New" w:hint="default"/>
+      </w:rPr>
+    </w:lvl>
+    <w:lvl w:ilvl="5" w:tplc="04090005" w:tentative="1">
+      <w:start w:val="1"/>
+      <w:numFmt w:val="bullet"/>
+      <w:lvlText w:val=""/>
+      <w:lvlJc w:val="left"/>
+      <w:pPr>
+        <w:ind w:left="4320" w:hanging="360"/>
+      </w:pPr>
+      <w:rPr>
+        <w:rFonts w:ascii="Wingdings" w:hAnsi="Wingdings" w:hint="default"/>
+      </w:rPr>
+    </w:lvl>
+    <w:lvl w:ilvl="6" w:tplc="04090001" w:tentative="1">
+      <w:start w:val="1"/>
+      <w:numFmt w:val="bullet"/>
+      <w:lvlText w:val=""/>
+      <w:lvlJc w:val="left"/>
+      <w:pPr>
+        <w:ind w:left="5040" w:hanging="360"/>
+      </w:pPr>
+      <w:rPr>
+        <w:rFonts w:ascii="Symbol" w:hAnsi="Symbol" w:hint="default"/>
+      </w:rPr>
+    </w:lvl>
+    <w:lvl w:ilvl="7" w:tplc="04090003" w:tentative="1">
+      <w:start w:val="1"/>
+      <w:numFmt w:val="bullet"/>
+      <w:lvlText w:val="o"/>
+      <w:lvlJc w:val="left"/>
+      <w:pPr>
+        <w:ind w:left="5760" w:hanging="360"/>
+      </w:pPr>
+      <w:rPr>
+        <w:rFonts w:ascii="Courier New" w:hAnsi="Courier New" w:cs="Courier New" w:hint="default"/>
+      </w:rPr>
+    </w:lvl>
+    <w:lvl w:ilvl="8" w:tplc="04090005" w:tentative="1">
+      <w:start w:val="1"/>
+      <w:numFmt w:val="bullet"/>
+      <w:lvlText w:val=""/>
+      <w:lvlJc w:val="left"/>
+      <w:pPr>
+        <w:ind w:left="6480" w:hanging="360"/>
+      </w:pPr>
+      <w:rPr>
+        <w:rFonts w:ascii="Wingdings" w:hAnsi="Wingdings" w:hint="default"/>
+      </w:rPr>
+    </w:lvl>
+  </w:abstractNum>
   <w:num w:numId="1" w16cid:durableId="10496882">
     <w:abstractNumId w:val="2"/>
   </w:num>
@@ -6930,6 +7836,12 @@
   </w:num>
   <w:num w:numId="4" w16cid:durableId="1337852237">
     <w:abstractNumId w:val="0"/>
+  </w:num>
+  <w:num w:numId="5" w16cid:durableId="109055096">
+    <w:abstractNumId w:val="5"/>
+  </w:num>
+  <w:num w:numId="6" w16cid:durableId="1341003454">
+    <w:abstractNumId w:val="4"/>
   </w:num>
 </w:numbering>
 </file>
@@ -7333,7 +8245,7 @@
     <w:name w:val="Normal"/>
     <w:qFormat/>
   </w:style>
-  <w:style w:type="paragraph" w:styleId="Ttulo1">
+  <w:style w:type="paragraph" w:styleId="Heading1">
     <w:name w:val="heading 1"/>
     <w:basedOn w:val="Normal"/>
     <w:next w:val="Normal"/>
@@ -7353,11 +8265,11 @@
       <w:szCs w:val="40"/>
     </w:rPr>
   </w:style>
-  <w:style w:type="paragraph" w:styleId="Ttulo2">
+  <w:style w:type="paragraph" w:styleId="Heading2">
     <w:name w:val="heading 2"/>
     <w:basedOn w:val="Normal"/>
     <w:next w:val="Normal"/>
-    <w:link w:val="Ttulo2Car"/>
+    <w:link w:val="Heading2Char"/>
     <w:uiPriority w:val="9"/>
     <w:unhideWhenUsed/>
     <w:qFormat/>
@@ -7375,11 +8287,11 @@
       <w:szCs w:val="26"/>
     </w:rPr>
   </w:style>
-  <w:style w:type="paragraph" w:styleId="Ttulo3">
+  <w:style w:type="paragraph" w:styleId="Heading3">
     <w:name w:val="heading 3"/>
     <w:basedOn w:val="Normal"/>
     <w:next w:val="Normal"/>
-    <w:link w:val="Ttulo3Car"/>
+    <w:link w:val="Heading3Char"/>
     <w:uiPriority w:val="9"/>
     <w:semiHidden/>
     <w:unhideWhenUsed/>
@@ -7396,11 +8308,11 @@
       <w:color w:val="0A2F40" w:themeColor="accent1" w:themeShade="7F"/>
     </w:rPr>
   </w:style>
-  <w:style w:type="paragraph" w:styleId="Ttulo4">
+  <w:style w:type="paragraph" w:styleId="Heading4">
     <w:name w:val="heading 4"/>
     <w:basedOn w:val="Normal"/>
     <w:next w:val="Normal"/>
-    <w:link w:val="Ttulo4Car"/>
+    <w:link w:val="Heading4Char"/>
     <w:uiPriority w:val="9"/>
     <w:semiHidden/>
     <w:unhideWhenUsed/>
@@ -7419,12 +8331,13 @@
       <w:color w:val="0F4761" w:themeColor="accent1" w:themeShade="BF"/>
     </w:rPr>
   </w:style>
-  <w:style w:type="character" w:default="1" w:styleId="Fuentedeprrafopredeter">
+  <w:style w:type="character" w:default="1" w:styleId="DefaultParagraphFont">
     <w:name w:val="Default Paragraph Font"/>
     <w:uiPriority w:val="1"/>
+    <w:semiHidden/>
     <w:unhideWhenUsed/>
   </w:style>
-  <w:style w:type="table" w:default="1" w:styleId="Tablanormal">
+  <w:style w:type="table" w:default="1" w:styleId="TableNormal">
     <w:name w:val="Normal Table"/>
     <w:uiPriority w:val="99"/>
     <w:semiHidden/>
@@ -7439,13 +8352,13 @@
       </w:tblCellMar>
     </w:tblPr>
   </w:style>
-  <w:style w:type="numbering" w:default="1" w:styleId="Sinlista">
+  <w:style w:type="numbering" w:default="1" w:styleId="NoList">
     <w:name w:val="No List"/>
     <w:uiPriority w:val="99"/>
     <w:semiHidden/>
     <w:unhideWhenUsed/>
   </w:style>
-  <w:style w:type="paragraph" w:styleId="Prrafodelista">
+  <w:style w:type="paragraph" w:styleId="ListParagraph">
     <w:name w:val="List Paragraph"/>
     <w:basedOn w:val="Normal"/>
     <w:uiPriority w:val="34"/>
@@ -7456,10 +8369,10 @@
       <w:contextualSpacing/>
     </w:pPr>
   </w:style>
-  <w:style w:type="character" w:customStyle="1" w:styleId="Ttulo3Car">
-    <w:name w:val="Título 3 Car"/>
-    <w:basedOn w:val="Fuentedeprrafopredeter"/>
-    <w:link w:val="Ttulo3"/>
+  <w:style w:type="character" w:customStyle="1" w:styleId="Heading3Char">
+    <w:name w:val="Heading 3 Char"/>
+    <w:basedOn w:val="DefaultParagraphFont"/>
+    <w:link w:val="Heading3"/>
     <w:uiPriority w:val="9"/>
     <w:semiHidden/>
     <w:rsid w:val="003A1469"/>
@@ -7468,10 +8381,10 @@
       <w:color w:val="0A2F40" w:themeColor="accent1" w:themeShade="7F"/>
     </w:rPr>
   </w:style>
-  <w:style w:type="character" w:customStyle="1" w:styleId="Ttulo4Car">
-    <w:name w:val="Título 4 Car"/>
-    <w:basedOn w:val="Fuentedeprrafopredeter"/>
-    <w:link w:val="Ttulo4"/>
+  <w:style w:type="character" w:customStyle="1" w:styleId="Heading4Char">
+    <w:name w:val="Heading 4 Char"/>
+    <w:basedOn w:val="DefaultParagraphFont"/>
+    <w:link w:val="Heading4"/>
     <w:uiPriority w:val="9"/>
     <w:semiHidden/>
     <w:rsid w:val="003A1469"/>
@@ -7482,10 +8395,10 @@
       <w:color w:val="0F4761" w:themeColor="accent1" w:themeShade="BF"/>
     </w:rPr>
   </w:style>
-  <w:style w:type="character" w:customStyle="1" w:styleId="Ttulo2Car">
-    <w:name w:val="Título 2 Car"/>
-    <w:basedOn w:val="Fuentedeprrafopredeter"/>
-    <w:link w:val="Ttulo2"/>
+  <w:style w:type="character" w:customStyle="1" w:styleId="Heading2Char">
+    <w:name w:val="Heading 2 Char"/>
+    <w:basedOn w:val="DefaultParagraphFont"/>
+    <w:link w:val="Heading2"/>
     <w:uiPriority w:val="9"/>
     <w:rsid w:val="004D7063"/>
     <w:rPr>
@@ -7495,9 +8408,9 @@
       <w:szCs w:val="26"/>
     </w:rPr>
   </w:style>
-  <w:style w:type="character" w:styleId="Textoennegrita">
+  <w:style w:type="character" w:styleId="Strong">
     <w:name w:val="Strong"/>
-    <w:basedOn w:val="Fuentedeprrafopredeter"/>
+    <w:basedOn w:val="DefaultParagraphFont"/>
     <w:uiPriority w:val="22"/>
     <w:qFormat/>
     <w:rsid w:val="00290244"/>
@@ -7521,9 +8434,9 @@
       <w:lang w:val="es-DO" w:eastAsia="es-DO"/>
     </w:rPr>
   </w:style>
-  <w:style w:type="character" w:styleId="nfasis">
+  <w:style w:type="character" w:styleId="Emphasis">
     <w:name w:val="Emphasis"/>
-    <w:basedOn w:val="Fuentedeprrafopredeter"/>
+    <w:basedOn w:val="DefaultParagraphFont"/>
     <w:uiPriority w:val="20"/>
     <w:qFormat/>
     <w:rsid w:val="00290244"/>
@@ -7532,9 +8445,9 @@
       <w:iCs/>
     </w:rPr>
   </w:style>
-  <w:style w:type="character" w:styleId="CdigoHTML">
+  <w:style w:type="character" w:styleId="HTMLCode">
     <w:name w:val="HTML Code"/>
-    <w:basedOn w:val="Fuentedeprrafopredeter"/>
+    <w:basedOn w:val="DefaultParagraphFont"/>
     <w:uiPriority w:val="99"/>
     <w:semiHidden/>
     <w:unhideWhenUsed/>
@@ -7545,9 +8458,9 @@
       <w:szCs w:val="20"/>
     </w:rPr>
   </w:style>
-  <w:style w:type="character" w:styleId="Hipervnculo">
+  <w:style w:type="character" w:styleId="Hyperlink">
     <w:name w:val="Hyperlink"/>
-    <w:basedOn w:val="Fuentedeprrafopredeter"/>
+    <w:basedOn w:val="DefaultParagraphFont"/>
     <w:uiPriority w:val="99"/>
     <w:unhideWhenUsed/>
     <w:rsid w:val="007A679D"/>
@@ -7556,9 +8469,9 @@
       <w:u w:val="single"/>
     </w:rPr>
   </w:style>
-  <w:style w:type="character" w:styleId="Mencinsinresolver">
+  <w:style w:type="character" w:styleId="UnresolvedMention">
     <w:name w:val="Unresolved Mention"/>
-    <w:basedOn w:val="Fuentedeprrafopredeter"/>
+    <w:basedOn w:val="DefaultParagraphFont"/>
     <w:uiPriority w:val="99"/>
     <w:semiHidden/>
     <w:unhideWhenUsed/>
@@ -7568,9 +8481,9 @@
       <w:shd w:val="clear" w:color="auto" w:fill="E1DFDD"/>
     </w:rPr>
   </w:style>
-  <w:style w:type="character" w:styleId="Hipervnculovisitado">
+  <w:style w:type="character" w:styleId="FollowedHyperlink">
     <w:name w:val="FollowedHyperlink"/>
-    <w:basedOn w:val="Fuentedeprrafopredeter"/>
+    <w:basedOn w:val="DefaultParagraphFont"/>
     <w:uiPriority w:val="99"/>
     <w:semiHidden/>
     <w:unhideWhenUsed/>
@@ -7580,9 +8493,9 @@
       <w:u w:val="single"/>
     </w:rPr>
   </w:style>
-  <w:style w:type="paragraph" w:styleId="TtuloTDC">
+  <w:style w:type="paragraph" w:styleId="TOCHeading">
     <w:name w:val="TOC Heading"/>
-    <w:basedOn w:val="Ttulo1"/>
+    <w:basedOn w:val="Heading1"/>
     <w:next w:val="Normal"/>
     <w:uiPriority w:val="39"/>
     <w:unhideWhenUsed/>
@@ -7598,7 +8511,7 @@
       <w:lang w:val="es-DO" w:eastAsia="es-DO"/>
     </w:rPr>
   </w:style>
-  <w:style w:type="paragraph" w:styleId="TDC1">
+  <w:style w:type="paragraph" w:styleId="TOC1">
     <w:name w:val="toc 1"/>
     <w:basedOn w:val="Normal"/>
     <w:next w:val="Normal"/>
@@ -7610,7 +8523,7 @@
       <w:spacing w:after="100"/>
     </w:pPr>
   </w:style>
-  <w:style w:type="paragraph" w:styleId="TDC2">
+  <w:style w:type="paragraph" w:styleId="TOC2">
     <w:name w:val="toc 2"/>
     <w:basedOn w:val="Normal"/>
     <w:next w:val="Normal"/>

</xml_diff>